<commit_message>
1/3/16 homework, adding structure to proposal
</commit_message>
<xml_diff>
--- a/BackgroundInfo/MichellesCommentWritingReIntro.docx
+++ b/BackgroundInfo/MichellesCommentWritingReIntro.docx
@@ -32,6 +32,8 @@
           <w:r>
             <w:t>Contents</w:t>
           </w:r>
+          <w:bookmarkStart w:id="0" w:name="_GoBack"/>
+          <w:bookmarkEnd w:id="0"/>
         </w:p>
         <w:p>
           <w:pPr>
@@ -54,13 +56,13 @@
           <w:r>
             <w:fldChar w:fldCharType="separate"/>
           </w:r>
-          <w:hyperlink w:anchor="_Toc444530570" w:history="1">
+          <w:hyperlink w:anchor="_Toc444628411" w:history="1">
             <w:r>
               <w:rPr>
                 <w:rStyle w:val="Hyperlink"/>
                 <w:noProof/>
               </w:rPr>
-              <w:t>Introduction</w:t>
+              <w:t>List of Abbreviations:</w:t>
             </w:r>
             <w:r>
               <w:rPr>
@@ -81,7 +83,7 @@
                 <w:noProof/>
                 <w:webHidden/>
               </w:rPr>
-              <w:instrText xml:space="preserve"> PAGEREF _Toc444530570 \h </w:instrText>
+              <w:instrText xml:space="preserve"> PAGEREF _Toc444628411 \h </w:instrText>
             </w:r>
             <w:r>
               <w:rPr>
@@ -124,12 +126,82 @@
               <w:lang w:eastAsia="en-AU"/>
             </w:rPr>
           </w:pPr>
-          <w:hyperlink w:anchor="_Toc444530571" w:history="1">
+          <w:hyperlink w:anchor="_Toc444628412" w:history="1">
             <w:r>
               <w:rPr>
                 <w:rStyle w:val="Hyperlink"/>
                 <w:noProof/>
               </w:rPr>
+              <w:t>Introduction</w:t>
+            </w:r>
+            <w:r>
+              <w:rPr>
+                <w:noProof/>
+                <w:webHidden/>
+              </w:rPr>
+              <w:tab/>
+            </w:r>
+            <w:r>
+              <w:rPr>
+                <w:noProof/>
+                <w:webHidden/>
+              </w:rPr>
+              <w:fldChar w:fldCharType="begin"/>
+            </w:r>
+            <w:r>
+              <w:rPr>
+                <w:noProof/>
+                <w:webHidden/>
+              </w:rPr>
+              <w:instrText xml:space="preserve"> PAGEREF _Toc444628412 \h </w:instrText>
+            </w:r>
+            <w:r>
+              <w:rPr>
+                <w:noProof/>
+                <w:webHidden/>
+              </w:rPr>
+            </w:r>
+            <w:r>
+              <w:rPr>
+                <w:noProof/>
+                <w:webHidden/>
+              </w:rPr>
+              <w:fldChar w:fldCharType="separate"/>
+            </w:r>
+            <w:r>
+              <w:rPr>
+                <w:noProof/>
+                <w:webHidden/>
+              </w:rPr>
+              <w:t>3</w:t>
+            </w:r>
+            <w:r>
+              <w:rPr>
+                <w:noProof/>
+                <w:webHidden/>
+              </w:rPr>
+              <w:fldChar w:fldCharType="end"/>
+            </w:r>
+          </w:hyperlink>
+        </w:p>
+        <w:p>
+          <w:pPr>
+            <w:pStyle w:val="TOC1"/>
+            <w:tabs>
+              <w:tab w:val="right" w:leader="dot" w:pos="10456"/>
+            </w:tabs>
+            <w:rPr>
+              <w:rFonts w:eastAsiaTheme="minorEastAsia"/>
+              <w:noProof/>
+              <w:lang w:eastAsia="en-AU"/>
+            </w:rPr>
+          </w:pPr>
+          <w:hyperlink w:anchor="_Toc444628413" w:history="1">
+            <w:r>
+              <w:rPr>
+                <w:rStyle w:val="Hyperlink"/>
+                <w:noProof/>
+              </w:rPr>
               <w:t>Background</w:t>
             </w:r>
             <w:r>
@@ -151,7 +223,7 @@
                 <w:noProof/>
                 <w:webHidden/>
               </w:rPr>
-              <w:instrText xml:space="preserve"> PAGEREF _Toc444530571 \h </w:instrText>
+              <w:instrText xml:space="preserve"> PAGEREF _Toc444628413 \h </w:instrText>
             </w:r>
             <w:r>
               <w:rPr>
@@ -171,7 +243,7 @@
                 <w:noProof/>
                 <w:webHidden/>
               </w:rPr>
-              <w:t>2</w:t>
+              <w:t>3</w:t>
             </w:r>
             <w:r>
               <w:rPr>
@@ -194,7 +266,7 @@
               <w:lang w:eastAsia="en-AU"/>
             </w:rPr>
           </w:pPr>
-          <w:hyperlink w:anchor="_Toc444530572" w:history="1">
+          <w:hyperlink w:anchor="_Toc444628414" w:history="1">
             <w:r>
               <w:rPr>
                 <w:rStyle w:val="Hyperlink"/>
@@ -221,7 +293,7 @@
                 <w:noProof/>
                 <w:webHidden/>
               </w:rPr>
-              <w:instrText xml:space="preserve"> PAGEREF _Toc444530572 \h </w:instrText>
+              <w:instrText xml:space="preserve"> PAGEREF _Toc444628414 \h </w:instrText>
             </w:r>
             <w:r>
               <w:rPr>
@@ -241,7 +313,7 @@
                 <w:noProof/>
                 <w:webHidden/>
               </w:rPr>
-              <w:t>2</w:t>
+              <w:t>3</w:t>
             </w:r>
             <w:r>
               <w:rPr>
@@ -264,7 +336,7 @@
               <w:lang w:eastAsia="en-AU"/>
             </w:rPr>
           </w:pPr>
-          <w:hyperlink w:anchor="_Toc444530573" w:history="1">
+          <w:hyperlink w:anchor="_Toc444628415" w:history="1">
             <w:r>
               <w:rPr>
                 <w:rStyle w:val="Hyperlink"/>
@@ -291,7 +363,7 @@
                 <w:noProof/>
                 <w:webHidden/>
               </w:rPr>
-              <w:instrText xml:space="preserve"> PAGEREF _Toc444530573 \h </w:instrText>
+              <w:instrText xml:space="preserve"> PAGEREF _Toc444628415 \h </w:instrText>
             </w:r>
             <w:r>
               <w:rPr>
@@ -311,7 +383,7 @@
                 <w:noProof/>
                 <w:webHidden/>
               </w:rPr>
-              <w:t>2</w:t>
+              <w:t>3</w:t>
             </w:r>
             <w:r>
               <w:rPr>
@@ -334,7 +406,7 @@
               <w:lang w:eastAsia="en-AU"/>
             </w:rPr>
           </w:pPr>
-          <w:hyperlink w:anchor="_Toc444530574" w:history="1">
+          <w:hyperlink w:anchor="_Toc444628416" w:history="1">
             <w:r>
               <w:rPr>
                 <w:rStyle w:val="Hyperlink"/>
@@ -361,7 +433,7 @@
                 <w:noProof/>
                 <w:webHidden/>
               </w:rPr>
-              <w:instrText xml:space="preserve"> PAGEREF _Toc444530574 \h </w:instrText>
+              <w:instrText xml:space="preserve"> PAGEREF _Toc444628416 \h </w:instrText>
             </w:r>
             <w:r>
               <w:rPr>
@@ -381,7 +453,7 @@
                 <w:noProof/>
                 <w:webHidden/>
               </w:rPr>
-              <w:t>2</w:t>
+              <w:t>3</w:t>
             </w:r>
             <w:r>
               <w:rPr>
@@ -404,7 +476,7 @@
               <w:lang w:eastAsia="en-AU"/>
             </w:rPr>
           </w:pPr>
-          <w:hyperlink w:anchor="_Toc444530575" w:history="1">
+          <w:hyperlink w:anchor="_Toc444628417" w:history="1">
             <w:r>
               <w:rPr>
                 <w:rStyle w:val="Hyperlink"/>
@@ -431,7 +503,7 @@
                 <w:noProof/>
                 <w:webHidden/>
               </w:rPr>
-              <w:instrText xml:space="preserve"> PAGEREF _Toc444530575 \h </w:instrText>
+              <w:instrText xml:space="preserve"> PAGEREF _Toc444628417 \h </w:instrText>
             </w:r>
             <w:r>
               <w:rPr>
@@ -451,7 +523,7 @@
                 <w:noProof/>
                 <w:webHidden/>
               </w:rPr>
-              <w:t>3</w:t>
+              <w:t>4</w:t>
             </w:r>
             <w:r>
               <w:rPr>
@@ -474,7 +546,7 @@
               <w:lang w:eastAsia="en-AU"/>
             </w:rPr>
           </w:pPr>
-          <w:hyperlink w:anchor="_Toc444530576" w:history="1">
+          <w:hyperlink w:anchor="_Toc444628418" w:history="1">
             <w:r>
               <w:rPr>
                 <w:rStyle w:val="Hyperlink"/>
@@ -501,7 +573,7 @@
                 <w:noProof/>
                 <w:webHidden/>
               </w:rPr>
-              <w:instrText xml:space="preserve"> PAGEREF _Toc444530576 \h </w:instrText>
+              <w:instrText xml:space="preserve"> PAGEREF _Toc444628418 \h </w:instrText>
             </w:r>
             <w:r>
               <w:rPr>
@@ -521,7 +593,7 @@
                 <w:noProof/>
                 <w:webHidden/>
               </w:rPr>
-              <w:t>3</w:t>
+              <w:t>4</w:t>
             </w:r>
             <w:r>
               <w:rPr>
@@ -544,13 +616,13 @@
               <w:lang w:eastAsia="en-AU"/>
             </w:rPr>
           </w:pPr>
-          <w:hyperlink w:anchor="_Toc444530577" w:history="1">
+          <w:hyperlink w:anchor="_Toc444628419" w:history="1">
             <w:r>
               <w:rPr>
                 <w:rStyle w:val="Hyperlink"/>
                 <w:noProof/>
               </w:rPr>
-              <w:t>Caveolin-1 and cavin-1: association with cargo export</w:t>
+              <w:t>Lipid raft composition: Lipid microdomains and caveolae.  100-150w</w:t>
             </w:r>
             <w:r>
               <w:rPr>
@@ -571,7 +643,7 @@
                 <w:noProof/>
                 <w:webHidden/>
               </w:rPr>
-              <w:instrText xml:space="preserve"> PAGEREF _Toc444530577 \h </w:instrText>
+              <w:instrText xml:space="preserve"> PAGEREF _Toc444628419 \h </w:instrText>
             </w:r>
             <w:r>
               <w:rPr>
@@ -591,7 +663,7 @@
                 <w:noProof/>
                 <w:webHidden/>
               </w:rPr>
-              <w:t>3</w:t>
+              <w:t>4</w:t>
             </w:r>
             <w:r>
               <w:rPr>
@@ -614,13 +686,13 @@
               <w:lang w:eastAsia="en-AU"/>
             </w:rPr>
           </w:pPr>
-          <w:hyperlink w:anchor="_Toc444530578" w:history="1">
+          <w:hyperlink w:anchor="_Toc444628420" w:history="1">
             <w:r>
               <w:rPr>
                 <w:rStyle w:val="Hyperlink"/>
                 <w:noProof/>
               </w:rPr>
-              <w:t>Significance of microRNAs</w:t>
+              <w:t>Caveolin-1 and cavin-1: association with cargo export</w:t>
             </w:r>
             <w:r>
               <w:rPr>
@@ -641,7 +713,7 @@
                 <w:noProof/>
                 <w:webHidden/>
               </w:rPr>
-              <w:instrText xml:space="preserve"> PAGEREF _Toc444530578 \h </w:instrText>
+              <w:instrText xml:space="preserve"> PAGEREF _Toc444628420 \h </w:instrText>
             </w:r>
             <w:r>
               <w:rPr>
@@ -661,7 +733,7 @@
                 <w:noProof/>
                 <w:webHidden/>
               </w:rPr>
-              <w:t>3</w:t>
+              <w:t>4</w:t>
             </w:r>
             <w:r>
               <w:rPr>
@@ -684,13 +756,13 @@
               <w:lang w:eastAsia="en-AU"/>
             </w:rPr>
           </w:pPr>
-          <w:hyperlink w:anchor="_Toc444530579" w:history="1">
+          <w:hyperlink w:anchor="_Toc444628421" w:history="1">
             <w:r>
               <w:rPr>
                 <w:rStyle w:val="Hyperlink"/>
                 <w:noProof/>
               </w:rPr>
-              <w:t>MicroRNA sorting</w:t>
+              <w:t>Significance of microRNAs</w:t>
             </w:r>
             <w:r>
               <w:rPr>
@@ -711,7 +783,7 @@
                 <w:noProof/>
                 <w:webHidden/>
               </w:rPr>
-              <w:instrText xml:space="preserve"> PAGEREF _Toc444530579 \h </w:instrText>
+              <w:instrText xml:space="preserve"> PAGEREF _Toc444628421 \h </w:instrText>
             </w:r>
             <w:r>
               <w:rPr>
@@ -731,7 +803,7 @@
                 <w:noProof/>
                 <w:webHidden/>
               </w:rPr>
-              <w:t>3</w:t>
+              <w:t>4</w:t>
             </w:r>
             <w:r>
               <w:rPr>
@@ -754,12 +826,82 @@
               <w:lang w:eastAsia="en-AU"/>
             </w:rPr>
           </w:pPr>
-          <w:hyperlink w:anchor="_Toc444530580" w:history="1">
+          <w:hyperlink w:anchor="_Toc444628422" w:history="1">
             <w:r>
               <w:rPr>
                 <w:rStyle w:val="Hyperlink"/>
                 <w:noProof/>
               </w:rPr>
+              <w:t>MicroRNA sorting</w:t>
+            </w:r>
+            <w:r>
+              <w:rPr>
+                <w:noProof/>
+                <w:webHidden/>
+              </w:rPr>
+              <w:tab/>
+            </w:r>
+            <w:r>
+              <w:rPr>
+                <w:noProof/>
+                <w:webHidden/>
+              </w:rPr>
+              <w:fldChar w:fldCharType="begin"/>
+            </w:r>
+            <w:r>
+              <w:rPr>
+                <w:noProof/>
+                <w:webHidden/>
+              </w:rPr>
+              <w:instrText xml:space="preserve"> PAGEREF _Toc444628422 \h </w:instrText>
+            </w:r>
+            <w:r>
+              <w:rPr>
+                <w:noProof/>
+                <w:webHidden/>
+              </w:rPr>
+            </w:r>
+            <w:r>
+              <w:rPr>
+                <w:noProof/>
+                <w:webHidden/>
+              </w:rPr>
+              <w:fldChar w:fldCharType="separate"/>
+            </w:r>
+            <w:r>
+              <w:rPr>
+                <w:noProof/>
+                <w:webHidden/>
+              </w:rPr>
+              <w:t>4</w:t>
+            </w:r>
+            <w:r>
+              <w:rPr>
+                <w:noProof/>
+                <w:webHidden/>
+              </w:rPr>
+              <w:fldChar w:fldCharType="end"/>
+            </w:r>
+          </w:hyperlink>
+        </w:p>
+        <w:p>
+          <w:pPr>
+            <w:pStyle w:val="TOC2"/>
+            <w:tabs>
+              <w:tab w:val="right" w:leader="dot" w:pos="10456"/>
+            </w:tabs>
+            <w:rPr>
+              <w:rFonts w:eastAsiaTheme="minorEastAsia"/>
+              <w:noProof/>
+              <w:lang w:eastAsia="en-AU"/>
+            </w:rPr>
+          </w:pPr>
+          <w:hyperlink w:anchor="_Toc444628423" w:history="1">
+            <w:r>
+              <w:rPr>
+                <w:rStyle w:val="Hyperlink"/>
+                <w:noProof/>
+              </w:rPr>
               <w:t>Caveolae, Extracellular vesicles and disease.</w:t>
             </w:r>
             <w:r>
@@ -781,7 +923,7 @@
                 <w:noProof/>
                 <w:webHidden/>
               </w:rPr>
-              <w:instrText xml:space="preserve"> PAGEREF _Toc444530580 \h </w:instrText>
+              <w:instrText xml:space="preserve"> PAGEREF _Toc444628423 \h </w:instrText>
             </w:r>
             <w:r>
               <w:rPr>
@@ -801,7 +943,7 @@
                 <w:noProof/>
                 <w:webHidden/>
               </w:rPr>
-              <w:t>3</w:t>
+              <w:t>4</w:t>
             </w:r>
             <w:r>
               <w:rPr>
@@ -824,7 +966,7 @@
               <w:lang w:eastAsia="en-AU"/>
             </w:rPr>
           </w:pPr>
-          <w:hyperlink w:anchor="_Toc444530581" w:history="1">
+          <w:hyperlink w:anchor="_Toc444628424" w:history="1">
             <w:r>
               <w:rPr>
                 <w:rStyle w:val="Hyperlink"/>
@@ -851,7 +993,7 @@
                 <w:noProof/>
                 <w:webHidden/>
               </w:rPr>
-              <w:instrText xml:space="preserve"> PAGEREF _Toc444530581 \h </w:instrText>
+              <w:instrText xml:space="preserve"> PAGEREF _Toc444628424 \h </w:instrText>
             </w:r>
             <w:r>
               <w:rPr>
@@ -871,7 +1013,7 @@
                 <w:noProof/>
                 <w:webHidden/>
               </w:rPr>
-              <w:t>3</w:t>
+              <w:t>4</w:t>
             </w:r>
             <w:r>
               <w:rPr>
@@ -894,7 +1036,7 @@
               <w:lang w:eastAsia="en-AU"/>
             </w:rPr>
           </w:pPr>
-          <w:hyperlink w:anchor="_Toc444530582" w:history="1">
+          <w:hyperlink w:anchor="_Toc444628425" w:history="1">
             <w:r>
               <w:rPr>
                 <w:rStyle w:val="Hyperlink"/>
@@ -921,7 +1063,7 @@
                 <w:noProof/>
                 <w:webHidden/>
               </w:rPr>
-              <w:instrText xml:space="preserve"> PAGEREF _Toc444530582 \h </w:instrText>
+              <w:instrText xml:space="preserve"> PAGEREF _Toc444628425 \h </w:instrText>
             </w:r>
             <w:r>
               <w:rPr>
@@ -941,7 +1083,7 @@
                 <w:noProof/>
                 <w:webHidden/>
               </w:rPr>
-              <w:t>3</w:t>
+              <w:t>5</w:t>
             </w:r>
             <w:r>
               <w:rPr>
@@ -964,7 +1106,7 @@
               <w:lang w:eastAsia="en-AU"/>
             </w:rPr>
           </w:pPr>
-          <w:hyperlink w:anchor="_Toc444530583" w:history="1">
+          <w:hyperlink w:anchor="_Toc444628426" w:history="1">
             <w:r>
               <w:rPr>
                 <w:rStyle w:val="Hyperlink"/>
@@ -991,7 +1133,7 @@
                 <w:noProof/>
                 <w:webHidden/>
               </w:rPr>
-              <w:instrText xml:space="preserve"> PAGEREF _Toc444530583 \h </w:instrText>
+              <w:instrText xml:space="preserve"> PAGEREF _Toc444628426 \h </w:instrText>
             </w:r>
             <w:r>
               <w:rPr>
@@ -1011,7 +1153,987 @@
                 <w:noProof/>
                 <w:webHidden/>
               </w:rPr>
-              <w:t>4</w:t>
+              <w:t>5</w:t>
+            </w:r>
+            <w:r>
+              <w:rPr>
+                <w:noProof/>
+                <w:webHidden/>
+              </w:rPr>
+              <w:fldChar w:fldCharType="end"/>
+            </w:r>
+          </w:hyperlink>
+        </w:p>
+        <w:p>
+          <w:pPr>
+            <w:pStyle w:val="TOC2"/>
+            <w:tabs>
+              <w:tab w:val="right" w:leader="dot" w:pos="10456"/>
+            </w:tabs>
+            <w:rPr>
+              <w:rFonts w:eastAsiaTheme="minorEastAsia"/>
+              <w:noProof/>
+              <w:lang w:eastAsia="en-AU"/>
+            </w:rPr>
+          </w:pPr>
+          <w:hyperlink w:anchor="_Toc444628427" w:history="1">
+            <w:r>
+              <w:rPr>
+                <w:rStyle w:val="Hyperlink"/>
+                <w:noProof/>
+              </w:rPr>
+              <w:t>Advanced Prostate Cancer cell line: PC3</w:t>
+            </w:r>
+            <w:r>
+              <w:rPr>
+                <w:noProof/>
+                <w:webHidden/>
+              </w:rPr>
+              <w:tab/>
+            </w:r>
+            <w:r>
+              <w:rPr>
+                <w:noProof/>
+                <w:webHidden/>
+              </w:rPr>
+              <w:fldChar w:fldCharType="begin"/>
+            </w:r>
+            <w:r>
+              <w:rPr>
+                <w:noProof/>
+                <w:webHidden/>
+              </w:rPr>
+              <w:instrText xml:space="preserve"> PAGEREF _Toc444628427 \h </w:instrText>
+            </w:r>
+            <w:r>
+              <w:rPr>
+                <w:noProof/>
+                <w:webHidden/>
+              </w:rPr>
+            </w:r>
+            <w:r>
+              <w:rPr>
+                <w:noProof/>
+                <w:webHidden/>
+              </w:rPr>
+              <w:fldChar w:fldCharType="separate"/>
+            </w:r>
+            <w:r>
+              <w:rPr>
+                <w:noProof/>
+                <w:webHidden/>
+              </w:rPr>
+              <w:t>5</w:t>
+            </w:r>
+            <w:r>
+              <w:rPr>
+                <w:noProof/>
+                <w:webHidden/>
+              </w:rPr>
+              <w:fldChar w:fldCharType="end"/>
+            </w:r>
+          </w:hyperlink>
+        </w:p>
+        <w:p>
+          <w:pPr>
+            <w:pStyle w:val="TOC2"/>
+            <w:tabs>
+              <w:tab w:val="right" w:leader="dot" w:pos="10456"/>
+            </w:tabs>
+            <w:rPr>
+              <w:rFonts w:eastAsiaTheme="minorEastAsia"/>
+              <w:noProof/>
+              <w:lang w:eastAsia="en-AU"/>
+            </w:rPr>
+          </w:pPr>
+          <w:hyperlink w:anchor="_Toc444628428" w:history="1">
+            <w:r>
+              <w:rPr>
+                <w:rStyle w:val="Hyperlink"/>
+                <w:noProof/>
+              </w:rPr>
+              <w:t>Aim 1: Which microRNAs are selectively exported?</w:t>
+            </w:r>
+            <w:r>
+              <w:rPr>
+                <w:noProof/>
+                <w:webHidden/>
+              </w:rPr>
+              <w:tab/>
+            </w:r>
+            <w:r>
+              <w:rPr>
+                <w:noProof/>
+                <w:webHidden/>
+              </w:rPr>
+              <w:fldChar w:fldCharType="begin"/>
+            </w:r>
+            <w:r>
+              <w:rPr>
+                <w:noProof/>
+                <w:webHidden/>
+              </w:rPr>
+              <w:instrText xml:space="preserve"> PAGEREF _Toc444628428 \h </w:instrText>
+            </w:r>
+            <w:r>
+              <w:rPr>
+                <w:noProof/>
+                <w:webHidden/>
+              </w:rPr>
+            </w:r>
+            <w:r>
+              <w:rPr>
+                <w:noProof/>
+                <w:webHidden/>
+              </w:rPr>
+              <w:fldChar w:fldCharType="separate"/>
+            </w:r>
+            <w:r>
+              <w:rPr>
+                <w:noProof/>
+                <w:webHidden/>
+              </w:rPr>
+              <w:t>5</w:t>
+            </w:r>
+            <w:r>
+              <w:rPr>
+                <w:noProof/>
+                <w:webHidden/>
+              </w:rPr>
+              <w:fldChar w:fldCharType="end"/>
+            </w:r>
+          </w:hyperlink>
+        </w:p>
+        <w:p>
+          <w:pPr>
+            <w:pStyle w:val="TOC3"/>
+            <w:tabs>
+              <w:tab w:val="right" w:leader="dot" w:pos="10456"/>
+            </w:tabs>
+            <w:rPr>
+              <w:rFonts w:eastAsiaTheme="minorEastAsia"/>
+              <w:noProof/>
+              <w:lang w:eastAsia="en-AU"/>
+            </w:rPr>
+          </w:pPr>
+          <w:hyperlink w:anchor="_Toc444628429" w:history="1">
+            <w:r>
+              <w:rPr>
+                <w:rStyle w:val="Hyperlink"/>
+                <w:noProof/>
+              </w:rPr>
+              <w:t>Bioinformatics analysis:</w:t>
+            </w:r>
+            <w:r>
+              <w:rPr>
+                <w:noProof/>
+                <w:webHidden/>
+              </w:rPr>
+              <w:tab/>
+            </w:r>
+            <w:r>
+              <w:rPr>
+                <w:noProof/>
+                <w:webHidden/>
+              </w:rPr>
+              <w:fldChar w:fldCharType="begin"/>
+            </w:r>
+            <w:r>
+              <w:rPr>
+                <w:noProof/>
+                <w:webHidden/>
+              </w:rPr>
+              <w:instrText xml:space="preserve"> PAGEREF _Toc444628429 \h </w:instrText>
+            </w:r>
+            <w:r>
+              <w:rPr>
+                <w:noProof/>
+                <w:webHidden/>
+              </w:rPr>
+            </w:r>
+            <w:r>
+              <w:rPr>
+                <w:noProof/>
+                <w:webHidden/>
+              </w:rPr>
+              <w:fldChar w:fldCharType="separate"/>
+            </w:r>
+            <w:r>
+              <w:rPr>
+                <w:noProof/>
+                <w:webHidden/>
+              </w:rPr>
+              <w:t>5</w:t>
+            </w:r>
+            <w:r>
+              <w:rPr>
+                <w:noProof/>
+                <w:webHidden/>
+              </w:rPr>
+              <w:fldChar w:fldCharType="end"/>
+            </w:r>
+          </w:hyperlink>
+        </w:p>
+        <w:p>
+          <w:pPr>
+            <w:pStyle w:val="TOC3"/>
+            <w:tabs>
+              <w:tab w:val="right" w:leader="dot" w:pos="10456"/>
+            </w:tabs>
+            <w:rPr>
+              <w:rFonts w:eastAsiaTheme="minorEastAsia"/>
+              <w:noProof/>
+              <w:lang w:eastAsia="en-AU"/>
+            </w:rPr>
+          </w:pPr>
+          <w:hyperlink w:anchor="_Toc444628430" w:history="1">
+            <w:r>
+              <w:rPr>
+                <w:rStyle w:val="Hyperlink"/>
+                <w:noProof/>
+              </w:rPr>
+              <w:t>RT-qPCR:</w:t>
+            </w:r>
+            <w:r>
+              <w:rPr>
+                <w:noProof/>
+                <w:webHidden/>
+              </w:rPr>
+              <w:tab/>
+            </w:r>
+            <w:r>
+              <w:rPr>
+                <w:noProof/>
+                <w:webHidden/>
+              </w:rPr>
+              <w:fldChar w:fldCharType="begin"/>
+            </w:r>
+            <w:r>
+              <w:rPr>
+                <w:noProof/>
+                <w:webHidden/>
+              </w:rPr>
+              <w:instrText xml:space="preserve"> PAGEREF _Toc444628430 \h </w:instrText>
+            </w:r>
+            <w:r>
+              <w:rPr>
+                <w:noProof/>
+                <w:webHidden/>
+              </w:rPr>
+            </w:r>
+            <w:r>
+              <w:rPr>
+                <w:noProof/>
+                <w:webHidden/>
+              </w:rPr>
+              <w:fldChar w:fldCharType="separate"/>
+            </w:r>
+            <w:r>
+              <w:rPr>
+                <w:noProof/>
+                <w:webHidden/>
+              </w:rPr>
+              <w:t>5</w:t>
+            </w:r>
+            <w:r>
+              <w:rPr>
+                <w:noProof/>
+                <w:webHidden/>
+              </w:rPr>
+              <w:fldChar w:fldCharType="end"/>
+            </w:r>
+          </w:hyperlink>
+        </w:p>
+        <w:p>
+          <w:pPr>
+            <w:pStyle w:val="TOC3"/>
+            <w:tabs>
+              <w:tab w:val="right" w:leader="dot" w:pos="10456"/>
+            </w:tabs>
+            <w:rPr>
+              <w:rFonts w:eastAsiaTheme="minorEastAsia"/>
+              <w:noProof/>
+              <w:lang w:eastAsia="en-AU"/>
+            </w:rPr>
+          </w:pPr>
+          <w:hyperlink w:anchor="_Toc444628431" w:history="1">
+            <w:r>
+              <w:rPr>
+                <w:rStyle w:val="Hyperlink"/>
+                <w:noProof/>
+              </w:rPr>
+              <w:t>Expectations for Aim 1:</w:t>
+            </w:r>
+            <w:r>
+              <w:rPr>
+                <w:noProof/>
+                <w:webHidden/>
+              </w:rPr>
+              <w:tab/>
+            </w:r>
+            <w:r>
+              <w:rPr>
+                <w:noProof/>
+                <w:webHidden/>
+              </w:rPr>
+              <w:fldChar w:fldCharType="begin"/>
+            </w:r>
+            <w:r>
+              <w:rPr>
+                <w:noProof/>
+                <w:webHidden/>
+              </w:rPr>
+              <w:instrText xml:space="preserve"> PAGEREF _Toc444628431 \h </w:instrText>
+            </w:r>
+            <w:r>
+              <w:rPr>
+                <w:noProof/>
+                <w:webHidden/>
+              </w:rPr>
+            </w:r>
+            <w:r>
+              <w:rPr>
+                <w:noProof/>
+                <w:webHidden/>
+              </w:rPr>
+              <w:fldChar w:fldCharType="separate"/>
+            </w:r>
+            <w:r>
+              <w:rPr>
+                <w:noProof/>
+                <w:webHidden/>
+              </w:rPr>
+              <w:t>5</w:t>
+            </w:r>
+            <w:r>
+              <w:rPr>
+                <w:noProof/>
+                <w:webHidden/>
+              </w:rPr>
+              <w:fldChar w:fldCharType="end"/>
+            </w:r>
+          </w:hyperlink>
+        </w:p>
+        <w:p>
+          <w:pPr>
+            <w:pStyle w:val="TOC2"/>
+            <w:tabs>
+              <w:tab w:val="right" w:leader="dot" w:pos="10456"/>
+            </w:tabs>
+            <w:rPr>
+              <w:rFonts w:eastAsiaTheme="minorEastAsia"/>
+              <w:noProof/>
+              <w:lang w:eastAsia="en-AU"/>
+            </w:rPr>
+          </w:pPr>
+          <w:hyperlink w:anchor="_Toc444628432" w:history="1">
+            <w:r>
+              <w:rPr>
+                <w:rStyle w:val="Hyperlink"/>
+                <w:noProof/>
+              </w:rPr>
+              <w:t>Aim 2: Find miRNA escort or chaperone proteins.</w:t>
+            </w:r>
+            <w:r>
+              <w:rPr>
+                <w:noProof/>
+                <w:webHidden/>
+              </w:rPr>
+              <w:tab/>
+            </w:r>
+            <w:r>
+              <w:rPr>
+                <w:noProof/>
+                <w:webHidden/>
+              </w:rPr>
+              <w:fldChar w:fldCharType="begin"/>
+            </w:r>
+            <w:r>
+              <w:rPr>
+                <w:noProof/>
+                <w:webHidden/>
+              </w:rPr>
+              <w:instrText xml:space="preserve"> PAGEREF _Toc444628432 \h </w:instrText>
+            </w:r>
+            <w:r>
+              <w:rPr>
+                <w:noProof/>
+                <w:webHidden/>
+              </w:rPr>
+            </w:r>
+            <w:r>
+              <w:rPr>
+                <w:noProof/>
+                <w:webHidden/>
+              </w:rPr>
+              <w:fldChar w:fldCharType="separate"/>
+            </w:r>
+            <w:r>
+              <w:rPr>
+                <w:noProof/>
+                <w:webHidden/>
+              </w:rPr>
+              <w:t>5</w:t>
+            </w:r>
+            <w:r>
+              <w:rPr>
+                <w:noProof/>
+                <w:webHidden/>
+              </w:rPr>
+              <w:fldChar w:fldCharType="end"/>
+            </w:r>
+          </w:hyperlink>
+        </w:p>
+        <w:p>
+          <w:pPr>
+            <w:pStyle w:val="TOC3"/>
+            <w:tabs>
+              <w:tab w:val="right" w:leader="dot" w:pos="10456"/>
+            </w:tabs>
+            <w:rPr>
+              <w:rFonts w:eastAsiaTheme="minorEastAsia"/>
+              <w:noProof/>
+              <w:lang w:eastAsia="en-AU"/>
+            </w:rPr>
+          </w:pPr>
+          <w:hyperlink w:anchor="_Toc444628433" w:history="1">
+            <w:r>
+              <w:rPr>
+                <w:rStyle w:val="Hyperlink"/>
+                <w:noProof/>
+              </w:rPr>
+              <w:t>Identify correlated proteins with RNA-binding ability:</w:t>
+            </w:r>
+            <w:r>
+              <w:rPr>
+                <w:noProof/>
+                <w:webHidden/>
+              </w:rPr>
+              <w:tab/>
+            </w:r>
+            <w:r>
+              <w:rPr>
+                <w:noProof/>
+                <w:webHidden/>
+              </w:rPr>
+              <w:fldChar w:fldCharType="begin"/>
+            </w:r>
+            <w:r>
+              <w:rPr>
+                <w:noProof/>
+                <w:webHidden/>
+              </w:rPr>
+              <w:instrText xml:space="preserve"> PAGEREF _Toc444628433 \h </w:instrText>
+            </w:r>
+            <w:r>
+              <w:rPr>
+                <w:noProof/>
+                <w:webHidden/>
+              </w:rPr>
+            </w:r>
+            <w:r>
+              <w:rPr>
+                <w:noProof/>
+                <w:webHidden/>
+              </w:rPr>
+              <w:fldChar w:fldCharType="separate"/>
+            </w:r>
+            <w:r>
+              <w:rPr>
+                <w:noProof/>
+                <w:webHidden/>
+              </w:rPr>
+              <w:t>6</w:t>
+            </w:r>
+            <w:r>
+              <w:rPr>
+                <w:noProof/>
+                <w:webHidden/>
+              </w:rPr>
+              <w:fldChar w:fldCharType="end"/>
+            </w:r>
+          </w:hyperlink>
+        </w:p>
+        <w:p>
+          <w:pPr>
+            <w:pStyle w:val="TOC3"/>
+            <w:tabs>
+              <w:tab w:val="right" w:leader="dot" w:pos="10456"/>
+            </w:tabs>
+            <w:rPr>
+              <w:rFonts w:eastAsiaTheme="minorEastAsia"/>
+              <w:noProof/>
+              <w:lang w:eastAsia="en-AU"/>
+            </w:rPr>
+          </w:pPr>
+          <w:hyperlink w:anchor="_Toc444628434" w:history="1">
+            <w:r>
+              <w:rPr>
+                <w:rStyle w:val="Hyperlink"/>
+                <w:noProof/>
+              </w:rPr>
+              <w:t>Motif discovery of selectively exported miRNAs:</w:t>
+            </w:r>
+            <w:r>
+              <w:rPr>
+                <w:noProof/>
+                <w:webHidden/>
+              </w:rPr>
+              <w:tab/>
+            </w:r>
+            <w:r>
+              <w:rPr>
+                <w:noProof/>
+                <w:webHidden/>
+              </w:rPr>
+              <w:fldChar w:fldCharType="begin"/>
+            </w:r>
+            <w:r>
+              <w:rPr>
+                <w:noProof/>
+                <w:webHidden/>
+              </w:rPr>
+              <w:instrText xml:space="preserve"> PAGEREF _Toc444628434 \h </w:instrText>
+            </w:r>
+            <w:r>
+              <w:rPr>
+                <w:noProof/>
+                <w:webHidden/>
+              </w:rPr>
+            </w:r>
+            <w:r>
+              <w:rPr>
+                <w:noProof/>
+                <w:webHidden/>
+              </w:rPr>
+              <w:fldChar w:fldCharType="separate"/>
+            </w:r>
+            <w:r>
+              <w:rPr>
+                <w:noProof/>
+                <w:webHidden/>
+              </w:rPr>
+              <w:t>6</w:t>
+            </w:r>
+            <w:r>
+              <w:rPr>
+                <w:noProof/>
+                <w:webHidden/>
+              </w:rPr>
+              <w:fldChar w:fldCharType="end"/>
+            </w:r>
+          </w:hyperlink>
+        </w:p>
+        <w:p>
+          <w:pPr>
+            <w:pStyle w:val="TOC3"/>
+            <w:tabs>
+              <w:tab w:val="right" w:leader="dot" w:pos="10456"/>
+            </w:tabs>
+            <w:rPr>
+              <w:rFonts w:eastAsiaTheme="minorEastAsia"/>
+              <w:noProof/>
+              <w:lang w:eastAsia="en-AU"/>
+            </w:rPr>
+          </w:pPr>
+          <w:hyperlink w:anchor="_Toc444628435" w:history="1">
+            <w:r>
+              <w:rPr>
+                <w:rStyle w:val="Hyperlink"/>
+                <w:noProof/>
+              </w:rPr>
+              <w:t>RT-qPCR of mRNA targets</w:t>
+            </w:r>
+            <w:r>
+              <w:rPr>
+                <w:noProof/>
+                <w:webHidden/>
+              </w:rPr>
+              <w:tab/>
+            </w:r>
+            <w:r>
+              <w:rPr>
+                <w:noProof/>
+                <w:webHidden/>
+              </w:rPr>
+              <w:fldChar w:fldCharType="begin"/>
+            </w:r>
+            <w:r>
+              <w:rPr>
+                <w:noProof/>
+                <w:webHidden/>
+              </w:rPr>
+              <w:instrText xml:space="preserve"> PAGEREF _Toc444628435 \h </w:instrText>
+            </w:r>
+            <w:r>
+              <w:rPr>
+                <w:noProof/>
+                <w:webHidden/>
+              </w:rPr>
+            </w:r>
+            <w:r>
+              <w:rPr>
+                <w:noProof/>
+                <w:webHidden/>
+              </w:rPr>
+              <w:fldChar w:fldCharType="separate"/>
+            </w:r>
+            <w:r>
+              <w:rPr>
+                <w:noProof/>
+                <w:webHidden/>
+              </w:rPr>
+              <w:t>6</w:t>
+            </w:r>
+            <w:r>
+              <w:rPr>
+                <w:noProof/>
+                <w:webHidden/>
+              </w:rPr>
+              <w:fldChar w:fldCharType="end"/>
+            </w:r>
+          </w:hyperlink>
+        </w:p>
+        <w:p>
+          <w:pPr>
+            <w:pStyle w:val="TOC3"/>
+            <w:tabs>
+              <w:tab w:val="right" w:leader="dot" w:pos="10456"/>
+            </w:tabs>
+            <w:rPr>
+              <w:rFonts w:eastAsiaTheme="minorEastAsia"/>
+              <w:noProof/>
+              <w:lang w:eastAsia="en-AU"/>
+            </w:rPr>
+          </w:pPr>
+          <w:hyperlink w:anchor="_Toc444628436" w:history="1">
+            <w:r>
+              <w:rPr>
+                <w:rStyle w:val="Hyperlink"/>
+                <w:noProof/>
+              </w:rPr>
+              <w:t>Expectations for Aim 2:</w:t>
+            </w:r>
+            <w:r>
+              <w:rPr>
+                <w:noProof/>
+                <w:webHidden/>
+              </w:rPr>
+              <w:tab/>
+            </w:r>
+            <w:r>
+              <w:rPr>
+                <w:noProof/>
+                <w:webHidden/>
+              </w:rPr>
+              <w:fldChar w:fldCharType="begin"/>
+            </w:r>
+            <w:r>
+              <w:rPr>
+                <w:noProof/>
+                <w:webHidden/>
+              </w:rPr>
+              <w:instrText xml:space="preserve"> PAGEREF _Toc444628436 \h </w:instrText>
+            </w:r>
+            <w:r>
+              <w:rPr>
+                <w:noProof/>
+                <w:webHidden/>
+              </w:rPr>
+            </w:r>
+            <w:r>
+              <w:rPr>
+                <w:noProof/>
+                <w:webHidden/>
+              </w:rPr>
+              <w:fldChar w:fldCharType="separate"/>
+            </w:r>
+            <w:r>
+              <w:rPr>
+                <w:noProof/>
+                <w:webHidden/>
+              </w:rPr>
+              <w:t>6</w:t>
+            </w:r>
+            <w:r>
+              <w:rPr>
+                <w:noProof/>
+                <w:webHidden/>
+              </w:rPr>
+              <w:fldChar w:fldCharType="end"/>
+            </w:r>
+          </w:hyperlink>
+        </w:p>
+        <w:p>
+          <w:pPr>
+            <w:pStyle w:val="TOC2"/>
+            <w:tabs>
+              <w:tab w:val="right" w:leader="dot" w:pos="10456"/>
+            </w:tabs>
+            <w:rPr>
+              <w:rFonts w:eastAsiaTheme="minorEastAsia"/>
+              <w:noProof/>
+              <w:lang w:eastAsia="en-AU"/>
+            </w:rPr>
+          </w:pPr>
+          <w:hyperlink w:anchor="_Toc444628437" w:history="1">
+            <w:r>
+              <w:rPr>
+                <w:rStyle w:val="Hyperlink"/>
+                <w:noProof/>
+              </w:rPr>
+              <w:t>Aim 3: Assessing the relationship between predicted RNA-binding chaperone and the exported miRNA.</w:t>
+            </w:r>
+            <w:r>
+              <w:rPr>
+                <w:noProof/>
+                <w:webHidden/>
+              </w:rPr>
+              <w:tab/>
+            </w:r>
+            <w:r>
+              <w:rPr>
+                <w:noProof/>
+                <w:webHidden/>
+              </w:rPr>
+              <w:fldChar w:fldCharType="begin"/>
+            </w:r>
+            <w:r>
+              <w:rPr>
+                <w:noProof/>
+                <w:webHidden/>
+              </w:rPr>
+              <w:instrText xml:space="preserve"> PAGEREF _Toc444628437 \h </w:instrText>
+            </w:r>
+            <w:r>
+              <w:rPr>
+                <w:noProof/>
+                <w:webHidden/>
+              </w:rPr>
+            </w:r>
+            <w:r>
+              <w:rPr>
+                <w:noProof/>
+                <w:webHidden/>
+              </w:rPr>
+              <w:fldChar w:fldCharType="separate"/>
+            </w:r>
+            <w:r>
+              <w:rPr>
+                <w:noProof/>
+                <w:webHidden/>
+              </w:rPr>
+              <w:t>6</w:t>
+            </w:r>
+            <w:r>
+              <w:rPr>
+                <w:noProof/>
+                <w:webHidden/>
+              </w:rPr>
+              <w:fldChar w:fldCharType="end"/>
+            </w:r>
+          </w:hyperlink>
+        </w:p>
+        <w:p>
+          <w:pPr>
+            <w:pStyle w:val="TOC3"/>
+            <w:tabs>
+              <w:tab w:val="right" w:leader="dot" w:pos="10456"/>
+            </w:tabs>
+            <w:rPr>
+              <w:rFonts w:eastAsiaTheme="minorEastAsia"/>
+              <w:noProof/>
+              <w:lang w:eastAsia="en-AU"/>
+            </w:rPr>
+          </w:pPr>
+          <w:hyperlink w:anchor="_Toc444628438" w:history="1">
+            <w:r>
+              <w:rPr>
+                <w:rStyle w:val="Hyperlink"/>
+                <w:noProof/>
+              </w:rPr>
+              <w:t>Expectations for Aim 3:</w:t>
+            </w:r>
+            <w:r>
+              <w:rPr>
+                <w:noProof/>
+                <w:webHidden/>
+              </w:rPr>
+              <w:tab/>
+            </w:r>
+            <w:r>
+              <w:rPr>
+                <w:noProof/>
+                <w:webHidden/>
+              </w:rPr>
+              <w:fldChar w:fldCharType="begin"/>
+            </w:r>
+            <w:r>
+              <w:rPr>
+                <w:noProof/>
+                <w:webHidden/>
+              </w:rPr>
+              <w:instrText xml:space="preserve"> PAGEREF _Toc444628438 \h </w:instrText>
+            </w:r>
+            <w:r>
+              <w:rPr>
+                <w:noProof/>
+                <w:webHidden/>
+              </w:rPr>
+            </w:r>
+            <w:r>
+              <w:rPr>
+                <w:noProof/>
+                <w:webHidden/>
+              </w:rPr>
+              <w:fldChar w:fldCharType="separate"/>
+            </w:r>
+            <w:r>
+              <w:rPr>
+                <w:noProof/>
+                <w:webHidden/>
+              </w:rPr>
+              <w:t>6</w:t>
+            </w:r>
+            <w:r>
+              <w:rPr>
+                <w:noProof/>
+                <w:webHidden/>
+              </w:rPr>
+              <w:fldChar w:fldCharType="end"/>
+            </w:r>
+          </w:hyperlink>
+        </w:p>
+        <w:p>
+          <w:pPr>
+            <w:pStyle w:val="TOC1"/>
+            <w:tabs>
+              <w:tab w:val="right" w:leader="dot" w:pos="10456"/>
+            </w:tabs>
+            <w:rPr>
+              <w:rFonts w:eastAsiaTheme="minorEastAsia"/>
+              <w:noProof/>
+              <w:lang w:eastAsia="en-AU"/>
+            </w:rPr>
+          </w:pPr>
+          <w:hyperlink w:anchor="_Toc444628439" w:history="1">
+            <w:r>
+              <w:rPr>
+                <w:rStyle w:val="Hyperlink"/>
+                <w:noProof/>
+              </w:rPr>
+              <w:t>Significance</w:t>
+            </w:r>
+            <w:r>
+              <w:rPr>
+                <w:noProof/>
+                <w:webHidden/>
+              </w:rPr>
+              <w:tab/>
+            </w:r>
+            <w:r>
+              <w:rPr>
+                <w:noProof/>
+                <w:webHidden/>
+              </w:rPr>
+              <w:fldChar w:fldCharType="begin"/>
+            </w:r>
+            <w:r>
+              <w:rPr>
+                <w:noProof/>
+                <w:webHidden/>
+              </w:rPr>
+              <w:instrText xml:space="preserve"> PAGEREF _Toc444628439 \h </w:instrText>
+            </w:r>
+            <w:r>
+              <w:rPr>
+                <w:noProof/>
+                <w:webHidden/>
+              </w:rPr>
+            </w:r>
+            <w:r>
+              <w:rPr>
+                <w:noProof/>
+                <w:webHidden/>
+              </w:rPr>
+              <w:fldChar w:fldCharType="separate"/>
+            </w:r>
+            <w:r>
+              <w:rPr>
+                <w:noProof/>
+                <w:webHidden/>
+              </w:rPr>
+              <w:t>6</w:t>
+            </w:r>
+            <w:r>
+              <w:rPr>
+                <w:noProof/>
+                <w:webHidden/>
+              </w:rPr>
+              <w:fldChar w:fldCharType="end"/>
+            </w:r>
+          </w:hyperlink>
+        </w:p>
+        <w:p>
+          <w:pPr>
+            <w:pStyle w:val="TOC1"/>
+            <w:tabs>
+              <w:tab w:val="right" w:leader="dot" w:pos="10456"/>
+            </w:tabs>
+            <w:rPr>
+              <w:rFonts w:eastAsiaTheme="minorEastAsia"/>
+              <w:noProof/>
+              <w:lang w:eastAsia="en-AU"/>
+            </w:rPr>
+          </w:pPr>
+          <w:hyperlink w:anchor="_Toc444628440" w:history="1">
+            <w:r>
+              <w:rPr>
+                <w:rStyle w:val="Hyperlink"/>
+                <w:noProof/>
+              </w:rPr>
+              <w:t>References:</w:t>
+            </w:r>
+            <w:r>
+              <w:rPr>
+                <w:noProof/>
+                <w:webHidden/>
+              </w:rPr>
+              <w:tab/>
+            </w:r>
+            <w:r>
+              <w:rPr>
+                <w:noProof/>
+                <w:webHidden/>
+              </w:rPr>
+              <w:fldChar w:fldCharType="begin"/>
+            </w:r>
+            <w:r>
+              <w:rPr>
+                <w:noProof/>
+                <w:webHidden/>
+              </w:rPr>
+              <w:instrText xml:space="preserve"> PAGEREF _Toc444628440 \h </w:instrText>
+            </w:r>
+            <w:r>
+              <w:rPr>
+                <w:noProof/>
+                <w:webHidden/>
+              </w:rPr>
+            </w:r>
+            <w:r>
+              <w:rPr>
+                <w:noProof/>
+                <w:webHidden/>
+              </w:rPr>
+              <w:fldChar w:fldCharType="separate"/>
+            </w:r>
+            <w:r>
+              <w:rPr>
+                <w:noProof/>
+                <w:webHidden/>
+              </w:rPr>
+              <w:t>6</w:t>
             </w:r>
             <w:r>
               <w:rPr>
@@ -1060,12 +2182,20 @@
           <w:rStyle w:val="Heading1Char"/>
         </w:rPr>
       </w:pPr>
+      <w:bookmarkStart w:id="1" w:name="_Toc444628411"/>
       <w:r>
         <w:rPr>
           <w:rStyle w:val="Heading1Char"/>
         </w:rPr>
         <w:lastRenderedPageBreak/>
-        <w:t xml:space="preserve">List of Abbreviations: </w:t>
+        <w:t>List of Abbreviations:</w:t>
+      </w:r>
+      <w:bookmarkEnd w:id="1"/>
+      <w:r>
+        <w:rPr>
+          <w:rStyle w:val="Heading1Char"/>
+        </w:rPr>
+        <w:t xml:space="preserve"> </w:t>
       </w:r>
     </w:p>
     <w:p>
@@ -1095,22 +2225,22 @@
         <w:pStyle w:val="NoSpacing"/>
         <w:ind w:firstLine="142"/>
       </w:pPr>
-      <w:bookmarkStart w:id="0" w:name="_Toc444530570"/>
-      <w:commentRangeStart w:id="1"/>
+      <w:bookmarkStart w:id="2" w:name="_Toc444628412"/>
+      <w:commentRangeStart w:id="3"/>
       <w:r>
         <w:rPr>
           <w:rStyle w:val="Heading1Char"/>
         </w:rPr>
         <w:t>Introduction</w:t>
       </w:r>
-      <w:commentRangeEnd w:id="1"/>
+      <w:commentRangeEnd w:id="3"/>
       <w:r>
         <w:rPr>
           <w:rStyle w:val="Heading1Char"/>
         </w:rPr>
-        <w:commentReference w:id="1"/>
-      </w:r>
-      <w:bookmarkEnd w:id="0"/>
+        <w:commentReference w:id="3"/>
+      </w:r>
+      <w:bookmarkEnd w:id="2"/>
       <w:r>
         <w:t>:</w:t>
       </w:r>
@@ -1245,14 +2375,14 @@
         <w:pStyle w:val="NoSpacing"/>
         <w:ind w:firstLine="142"/>
       </w:pPr>
-      <w:bookmarkStart w:id="2" w:name="_Toc444530571"/>
+      <w:bookmarkStart w:id="4" w:name="_Toc444628413"/>
       <w:r>
         <w:rPr>
           <w:rStyle w:val="Heading1Char"/>
         </w:rPr>
         <w:t>Background</w:t>
       </w:r>
-      <w:bookmarkEnd w:id="2"/>
+      <w:bookmarkEnd w:id="4"/>
       <w:r>
         <w:t xml:space="preserve">: </w:t>
       </w:r>
@@ -1265,18 +2395,26 @@
         <w:pStyle w:val="NoSpacing"/>
         <w:ind w:firstLine="142"/>
       </w:pPr>
-      <w:bookmarkStart w:id="3" w:name="_Toc444530572"/>
+      <w:bookmarkStart w:id="5" w:name="_Toc444628414"/>
+      <w:proofErr w:type="spellStart"/>
       <w:r>
         <w:rPr>
           <w:rStyle w:val="Heading2Char"/>
         </w:rPr>
-        <w:t xml:space="preserve">Exosomes and </w:t>
-      </w:r>
-      <w:proofErr w:type="spellStart"/>
+        <w:t>Exosomes</w:t>
+      </w:r>
+      <w:proofErr w:type="spellEnd"/>
       <w:r>
         <w:rPr>
           <w:rStyle w:val="Heading2Char"/>
         </w:rPr>
+        <w:t xml:space="preserve"> and </w:t>
+      </w:r>
+      <w:proofErr w:type="spellStart"/>
+      <w:r>
+        <w:rPr>
+          <w:rStyle w:val="Heading2Char"/>
+        </w:rPr>
         <w:t>microvesicles</w:t>
       </w:r>
       <w:proofErr w:type="spellEnd"/>
@@ -1292,19 +2430,19 @@
         </w:rPr>
         <w:t xml:space="preserve"> detrimental to biological </w:t>
       </w:r>
-      <w:commentRangeStart w:id="4"/>
+      <w:commentRangeStart w:id="6"/>
       <w:r>
         <w:rPr>
           <w:rStyle w:val="Heading2Char"/>
         </w:rPr>
         <w:t>processes</w:t>
       </w:r>
-      <w:commentRangeEnd w:id="4"/>
+      <w:commentRangeEnd w:id="6"/>
       <w:r>
         <w:rPr>
           <w:rStyle w:val="Heading2Char"/>
         </w:rPr>
-        <w:commentReference w:id="4"/>
+        <w:commentReference w:id="6"/>
       </w:r>
       <w:r>
         <w:rPr>
@@ -1312,7 +2450,7 @@
         </w:rPr>
         <w:t>.</w:t>
       </w:r>
-      <w:bookmarkEnd w:id="3"/>
+      <w:bookmarkEnd w:id="5"/>
       <w:r>
         <w:rPr>
           <w:rStyle w:val="Heading2Char"/>
@@ -1352,16 +2490,8 @@
         <w:rPr>
           <w:noProof/>
         </w:rPr>
-        <w:t>(</w:t>
-      </w:r>
-      <w:proofErr w:type="spellStart"/>
-      <w:r>
-        <w:rPr>
-          <w:noProof/>
-        </w:rPr>
-        <w:t>Gu</w:t>
-      </w:r>
-      <w:proofErr w:type="spellEnd"/>
+        <w:t>(Gu</w:t>
+      </w:r>
       <w:r>
         <w:rPr>
           <w:i/>
@@ -1398,7 +2528,15 @@
       </w:r>
       <w:proofErr w:type="spellEnd"/>
       <w:r>
-        <w:t xml:space="preserve"> differ from exosomes by being released directly from budding off the plasma membrane</w:t>
+        <w:t xml:space="preserve"> differ from </w:t>
+      </w:r>
+      <w:proofErr w:type="spellStart"/>
+      <w:r>
+        <w:t>exosomes</w:t>
+      </w:r>
+      <w:proofErr w:type="spellEnd"/>
+      <w:r>
+        <w:t xml:space="preserve"> by being released directly from budding off the plasma membrane</w:t>
       </w:r>
       <w:r>
         <w:fldChar w:fldCharType="begin"/>
@@ -1548,7 +2686,7 @@
         <w:pStyle w:val="NoSpacing"/>
         <w:ind w:firstLine="142"/>
       </w:pPr>
-      <w:bookmarkStart w:id="5" w:name="_Toc444530573"/>
+      <w:bookmarkStart w:id="7" w:name="_Toc444628415"/>
       <w:r>
         <w:rPr>
           <w:rStyle w:val="Heading2Char"/>
@@ -1567,7 +2705,7 @@
         </w:rPr>
         <w:t>potential.</w:t>
       </w:r>
-      <w:bookmarkEnd w:id="5"/>
+      <w:bookmarkEnd w:id="7"/>
       <w:r>
         <w:t xml:space="preserve"> 64w</w:t>
       </w:r>
@@ -1915,7 +3053,7 @@
         <w:pStyle w:val="NoSpacing"/>
         <w:ind w:firstLine="142"/>
       </w:pPr>
-      <w:bookmarkStart w:id="6" w:name="_Toc444530574"/>
+      <w:bookmarkStart w:id="8" w:name="_Toc444628416"/>
       <w:r>
         <w:rPr>
           <w:rStyle w:val="Heading2Char"/>
@@ -1928,7 +3066,7 @@
         </w:rPr>
         <w:t>-1: Mediating caveolae formation.</w:t>
       </w:r>
-      <w:bookmarkEnd w:id="6"/>
+      <w:bookmarkEnd w:id="8"/>
       <w:r>
         <w:t xml:space="preserve"> </w:t>
       </w:r>
@@ -2562,7 +3700,15 @@
       </w:r>
       <w:proofErr w:type="spellEnd"/>
       <w:r>
-        <w:t xml:space="preserve"> caveolae exists demonstrates that, while caveolin is present, it is not sufficient for caveolae production on its own</w:t>
+        <w:t xml:space="preserve"> </w:t>
+      </w:r>
+      <w:proofErr w:type="spellStart"/>
+      <w:r>
+        <w:t>caveolae</w:t>
+      </w:r>
+      <w:proofErr w:type="spellEnd"/>
+      <w:r>
+        <w:t xml:space="preserve"> exists demonstrates that, while caveolin is present, it is not sufficient for caveolae production on its own</w:t>
       </w:r>
       <w:r>
         <w:fldChar w:fldCharType="begin"/>
@@ -2604,7 +3750,15 @@
       </w:r>
       <w:proofErr w:type="spellEnd"/>
       <w:r>
-        <w:t xml:space="preserve"> caveolae has been implicated in additional pathways and </w:t>
+        <w:t xml:space="preserve"> </w:t>
+      </w:r>
+      <w:proofErr w:type="spellStart"/>
+      <w:r>
+        <w:t>caveolae</w:t>
+      </w:r>
+      <w:proofErr w:type="spellEnd"/>
+      <w:r>
+        <w:t xml:space="preserve"> has been implicated in additional pathways and </w:t>
       </w:r>
       <w:proofErr w:type="gramStart"/>
       <w:r>
@@ -2755,14 +3909,14 @@
         <w:pStyle w:val="NoSpacing"/>
         <w:ind w:firstLine="142"/>
       </w:pPr>
-      <w:bookmarkStart w:id="7" w:name="_Toc444530575"/>
+      <w:bookmarkStart w:id="9" w:name="_Toc444628417"/>
       <w:r>
         <w:rPr>
           <w:rStyle w:val="Heading2Char"/>
         </w:rPr>
         <w:t>Cavins.</w:t>
       </w:r>
-      <w:bookmarkEnd w:id="7"/>
+      <w:bookmarkEnd w:id="9"/>
       <w:r>
         <w:t xml:space="preserve"> 90w</w:t>
       </w:r>
@@ -2913,14 +4067,14 @@
         <w:pStyle w:val="NoSpacing"/>
         <w:ind w:firstLine="142"/>
       </w:pPr>
-      <w:bookmarkStart w:id="8" w:name="_Toc444530576"/>
+      <w:bookmarkStart w:id="10" w:name="_Toc444628418"/>
       <w:r>
         <w:rPr>
           <w:rStyle w:val="Heading2Char"/>
         </w:rPr>
         <w:t>Cavin roles in caveolae formation and function.</w:t>
       </w:r>
-      <w:bookmarkEnd w:id="8"/>
+      <w:bookmarkEnd w:id="10"/>
       <w:r>
         <w:rPr>
           <w:rStyle w:val="Heading2Char"/>
@@ -2982,6 +4136,7 @@
       <w:pPr>
         <w:pStyle w:val="Heading2"/>
       </w:pPr>
+      <w:bookmarkStart w:id="11" w:name="_Toc444628419"/>
       <w:r>
         <w:t xml:space="preserve">Lipid raft composition: Lipid </w:t>
       </w:r>
@@ -2991,8 +4146,24 @@
       </w:r>
       <w:proofErr w:type="spellEnd"/>
       <w:r>
-        <w:t xml:space="preserve"> and caveolae.  </w:t>
-      </w:r>
+        <w:t xml:space="preserve"> and </w:t>
+      </w:r>
+      <w:proofErr w:type="spellStart"/>
+      <w:r>
+        <w:t>caveolae</w:t>
+      </w:r>
+      <w:proofErr w:type="spellEnd"/>
+      <w:r>
+        <w:t xml:space="preserve">.  </w:t>
+      </w:r>
+      <w:r>
+        <w:rPr>
+          <w:color w:val="auto"/>
+          <w:sz w:val="24"/>
+        </w:rPr>
+        <w:t>100-150w</w:t>
+      </w:r>
+      <w:bookmarkEnd w:id="11"/>
     </w:p>
     <w:p>
       <w:pPr>
@@ -3009,8 +4180,6 @@
       <w:r>
         <w:t xml:space="preserve"> to function and link into cargo sorting. </w:t>
       </w:r>
-      <w:bookmarkStart w:id="9" w:name="_GoBack"/>
-      <w:bookmarkEnd w:id="9"/>
     </w:p>
     <w:p>
       <w:pPr>
@@ -3026,7 +4195,7 @@
         <w:pStyle w:val="NoSpacing"/>
         <w:ind w:firstLine="142"/>
       </w:pPr>
-      <w:bookmarkStart w:id="10" w:name="_Toc444530577"/>
+      <w:bookmarkStart w:id="12" w:name="_Toc444628420"/>
       <w:r>
         <w:rPr>
           <w:rStyle w:val="Heading2Char"/>
@@ -3039,7 +4208,7 @@
         </w:rPr>
         <w:t>cargo export</w:t>
       </w:r>
-      <w:bookmarkEnd w:id="10"/>
+      <w:bookmarkEnd w:id="12"/>
       <w:r>
         <w:t>.</w:t>
       </w:r>
@@ -3056,7 +4225,15 @@
         <w:t xml:space="preserve">As </w:t>
       </w:r>
       <w:r>
-        <w:t xml:space="preserve">CAV1 and cavin-1 are implicated as the important elements mediating the formation of caveolae </w:t>
+        <w:t xml:space="preserve">CAV1 and cavin-1 are implicated as the important elements mediating the formation of </w:t>
+      </w:r>
+      <w:proofErr w:type="spellStart"/>
+      <w:r>
+        <w:t>caveolae</w:t>
+      </w:r>
+      <w:proofErr w:type="spellEnd"/>
+      <w:r>
+        <w:t xml:space="preserve"> </w:t>
       </w:r>
       <w:r>
         <w:rPr>
@@ -3087,14 +4264,14 @@
         <w:pStyle w:val="NoSpacing"/>
         <w:ind w:firstLine="142"/>
       </w:pPr>
-      <w:bookmarkStart w:id="11" w:name="_Toc444530578"/>
+      <w:bookmarkStart w:id="13" w:name="_Toc444628421"/>
       <w:r>
         <w:rPr>
           <w:rStyle w:val="Heading2Char"/>
         </w:rPr>
         <w:t>Significance of microRNAs</w:t>
       </w:r>
-      <w:bookmarkEnd w:id="11"/>
+      <w:bookmarkEnd w:id="13"/>
       <w:r>
         <w:t>. 200w</w:t>
       </w:r>
@@ -3110,14 +4287,14 @@
         <w:pStyle w:val="NoSpacing"/>
         <w:ind w:firstLine="142"/>
       </w:pPr>
-      <w:bookmarkStart w:id="12" w:name="_Toc444530579"/>
+      <w:bookmarkStart w:id="14" w:name="_Toc444628422"/>
       <w:r>
         <w:rPr>
           <w:rStyle w:val="Heading2Char"/>
         </w:rPr>
         <w:t>MicroRNA sorting</w:t>
       </w:r>
-      <w:bookmarkEnd w:id="12"/>
+      <w:bookmarkEnd w:id="14"/>
       <w:r>
         <w:t xml:space="preserve">. 200w  </w:t>
       </w:r>
@@ -3201,14 +4378,14 @@
         <w:pStyle w:val="NoSpacing"/>
         <w:ind w:firstLine="142"/>
       </w:pPr>
-      <w:bookmarkStart w:id="13" w:name="_Toc444530580"/>
+      <w:bookmarkStart w:id="15" w:name="_Toc444628423"/>
       <w:r>
         <w:rPr>
           <w:rStyle w:val="Heading2Char"/>
         </w:rPr>
         <w:t>Caveolae, Extracellular vesicles and disease.</w:t>
       </w:r>
-      <w:bookmarkEnd w:id="13"/>
+      <w:bookmarkEnd w:id="15"/>
       <w:r>
         <w:t xml:space="preserve"> 200w</w:t>
       </w:r>
@@ -3224,22 +4401,22 @@
         <w:pStyle w:val="NoSpacing"/>
         <w:ind w:firstLine="142"/>
       </w:pPr>
-      <w:bookmarkStart w:id="14" w:name="_Toc444530581"/>
-      <w:commentRangeStart w:id="15"/>
+      <w:bookmarkStart w:id="16" w:name="_Toc444628424"/>
+      <w:commentRangeStart w:id="17"/>
       <w:r>
         <w:rPr>
           <w:rStyle w:val="Heading1Char"/>
         </w:rPr>
         <w:t>Hypothesis</w:t>
       </w:r>
-      <w:commentRangeEnd w:id="15"/>
+      <w:commentRangeEnd w:id="17"/>
       <w:r>
         <w:rPr>
           <w:rStyle w:val="Heading1Char"/>
         </w:rPr>
-        <w:commentReference w:id="15"/>
-      </w:r>
-      <w:bookmarkEnd w:id="14"/>
+        <w:commentReference w:id="17"/>
+      </w:r>
+      <w:bookmarkEnd w:id="16"/>
       <w:r>
         <w:t>:</w:t>
       </w:r>
@@ -3257,7 +4434,15 @@
         <w:t>re selectively exported via extracellular vesicles</w:t>
       </w:r>
       <w:r>
-        <w:t xml:space="preserve"> and that cavin-1 is somewhat responsible for this in a PC3 model. As the cavins don’t directly mediate the export of miRNAs, it is </w:t>
+        <w:t xml:space="preserve"> and that cavin-1 is somewhat responsible for this in a PC3 model. As the cavins don’t directly mediate the export of </w:t>
+      </w:r>
+      <w:proofErr w:type="spellStart"/>
+      <w:r>
+        <w:t>miRNAs</w:t>
+      </w:r>
+      <w:proofErr w:type="spellEnd"/>
+      <w:r>
+        <w:t xml:space="preserve">, it is </w:t>
       </w:r>
       <w:proofErr w:type="spellStart"/>
       <w:r>
@@ -3278,11 +4463,11 @@
       <w:pPr>
         <w:pStyle w:val="Heading1"/>
       </w:pPr>
-      <w:bookmarkStart w:id="16" w:name="_Toc444530582"/>
+      <w:bookmarkStart w:id="18" w:name="_Toc444628425"/>
       <w:r>
         <w:t>Aims:</w:t>
       </w:r>
-      <w:bookmarkEnd w:id="16"/>
+      <w:bookmarkEnd w:id="18"/>
       <w:r>
         <w:t xml:space="preserve"> </w:t>
       </w:r>
@@ -3357,43 +4542,908 @@
       <w:pPr>
         <w:pStyle w:val="NoSpacing"/>
       </w:pPr>
-      <w:bookmarkStart w:id="17" w:name="_Toc444530583"/>
+      <w:bookmarkStart w:id="19" w:name="_Toc444628426"/>
       <w:r>
         <w:rPr>
           <w:rStyle w:val="Heading1Char"/>
         </w:rPr>
         <w:t>Methods:</w:t>
       </w:r>
-      <w:bookmarkEnd w:id="17"/>
+      <w:bookmarkEnd w:id="19"/>
       <w:r>
         <w:t xml:space="preserve"> 1050w</w:t>
       </w:r>
+      <w:r>
+        <w:t xml:space="preserve">, currently 850. </w:t>
+      </w:r>
+    </w:p>
+    <w:p>
+      <w:pPr>
+        <w:pStyle w:val="Heading2"/>
+      </w:pPr>
+      <w:bookmarkStart w:id="20" w:name="_Toc444628427"/>
+      <w:r>
+        <w:t>Advanced Prostate Cancer cell line: PC3</w:t>
+      </w:r>
+      <w:bookmarkEnd w:id="20"/>
     </w:p>
     <w:p>
       <w:pPr>
         <w:pStyle w:val="NoSpacing"/>
         <w:ind w:firstLine="142"/>
-      </w:pPr>
+        <w:rPr>
+          <w:color w:val="FF0000"/>
+        </w:rPr>
+      </w:pPr>
+      <w:r>
+        <w:t xml:space="preserve">PC3 cell line is a model cell line for advanced prostate cancer. This reflects the characteristic metastatic activity due to expressing caveolin-1, but not cavin-1, 2 or 3. By transformation with </w:t>
+      </w:r>
+      <w:proofErr w:type="spellStart"/>
+      <w:r>
+        <w:t>lentivirus</w:t>
+      </w:r>
+      <w:proofErr w:type="spellEnd"/>
+      <w:r>
+        <w:t xml:space="preserve">, this line can establish stable expression of introduced proteins. Hereby, this cell line is ideal for assessing the </w:t>
+      </w:r>
+      <w:proofErr w:type="spellStart"/>
+      <w:r>
+        <w:t>miRNA</w:t>
+      </w:r>
+      <w:proofErr w:type="spellEnd"/>
+      <w:r>
+        <w:t xml:space="preserve"> secretion mediated by </w:t>
+      </w:r>
+      <w:proofErr w:type="spellStart"/>
+      <w:r>
+        <w:t>cavin</w:t>
+      </w:r>
+      <w:proofErr w:type="spellEnd"/>
+      <w:r>
+        <w:t xml:space="preserve"> introduction, and thus establishing </w:t>
+      </w:r>
+      <w:proofErr w:type="spellStart"/>
+      <w:r>
+        <w:t>miRNA</w:t>
+      </w:r>
+      <w:proofErr w:type="spellEnd"/>
+      <w:r>
+        <w:t xml:space="preserve"> therapeutic targets. PC3 expressing GFP and GFP-tagged </w:t>
+      </w:r>
+      <w:proofErr w:type="spellStart"/>
+      <w:r>
+        <w:t>cavin</w:t>
+      </w:r>
+      <w:proofErr w:type="spellEnd"/>
+      <w:r>
+        <w:t xml:space="preserve"> proteins had previously been generated and will be used throughout this project. GFP expressing PC3 cells will be used as a control. It is expected that </w:t>
+      </w:r>
+      <w:proofErr w:type="spellStart"/>
+      <w:r>
+        <w:t>miRNAs</w:t>
+      </w:r>
+      <w:proofErr w:type="spellEnd"/>
+      <w:r>
+        <w:t xml:space="preserve"> will be differentially excreted by </w:t>
+      </w:r>
+      <w:proofErr w:type="spellStart"/>
+      <w:r>
+        <w:t>exosome</w:t>
+      </w:r>
+      <w:proofErr w:type="spellEnd"/>
+      <w:r>
+        <w:t xml:space="preserve"> secretion in cavin-1:</w:t>
+      </w:r>
+      <w:proofErr w:type="gramStart"/>
+      <w:r>
+        <w:t>:GFP</w:t>
+      </w:r>
+      <w:proofErr w:type="gramEnd"/>
+      <w:r>
+        <w:t xml:space="preserve"> PC3 cells compared to control, where these </w:t>
+      </w:r>
+      <w:proofErr w:type="spellStart"/>
+      <w:r>
+        <w:t>miRNAs</w:t>
+      </w:r>
+      <w:proofErr w:type="spellEnd"/>
+      <w:r>
+        <w:t xml:space="preserve"> bind to a currently unknown escort or chaperone protein to do so. Moreover, these escort or chaperone proteins are likely to interact with the tagged cavin-1 and </w:t>
+      </w:r>
+      <w:proofErr w:type="spellStart"/>
+      <w:r>
+        <w:t>immunofluoresced</w:t>
+      </w:r>
+      <w:proofErr w:type="spellEnd"/>
+      <w:r>
+        <w:t xml:space="preserve"> </w:t>
+      </w:r>
+      <w:proofErr w:type="spellStart"/>
+      <w:r>
+        <w:t>miRNA</w:t>
+      </w:r>
+      <w:proofErr w:type="spellEnd"/>
+      <w:r>
+        <w:t xml:space="preserve"> targets to complete this sorting capabilities. </w:t>
+      </w:r>
+      <w:r>
+        <w:rPr>
+          <w:color w:val="FF0000"/>
+        </w:rPr>
+        <w:t xml:space="preserve">Maybe include something about because able to perform live microscopy. </w:t>
+      </w:r>
+    </w:p>
+    <w:p>
+      <w:pPr>
+        <w:pStyle w:val="Heading2"/>
+      </w:pPr>
+      <w:bookmarkStart w:id="21" w:name="_Toc444628428"/>
+      <w:r>
+        <w:t xml:space="preserve">Aim 1: </w:t>
+      </w:r>
+      <w:commentRangeStart w:id="22"/>
+      <w:r>
+        <w:t>Which</w:t>
+      </w:r>
+      <w:commentRangeEnd w:id="22"/>
+      <w:r>
+        <w:rPr>
+          <w:rStyle w:val="CommentReference"/>
+        </w:rPr>
+        <w:commentReference w:id="22"/>
+      </w:r>
+      <w:r>
+        <w:t xml:space="preserve"> microRNAs are selectively exported?</w:t>
+      </w:r>
+      <w:bookmarkEnd w:id="21"/>
     </w:p>
     <w:p>
       <w:pPr>
         <w:pStyle w:val="NoSpacing"/>
         <w:ind w:firstLine="142"/>
       </w:pPr>
+      <w:r>
+        <w:t xml:space="preserve">Bioinformatics will be employed to assess previously compiled </w:t>
+      </w:r>
+      <w:proofErr w:type="spellStart"/>
+      <w:r>
+        <w:t>miRNA-seq</w:t>
+      </w:r>
+      <w:proofErr w:type="spellEnd"/>
+      <w:r>
+        <w:t xml:space="preserve"> data and later verified by RT-</w:t>
+      </w:r>
+      <w:proofErr w:type="spellStart"/>
+      <w:r>
+        <w:t>qPCR</w:t>
+      </w:r>
+      <w:proofErr w:type="spellEnd"/>
+      <w:r>
+        <w:t xml:space="preserve">. RNA was extracted from </w:t>
+      </w:r>
+      <w:proofErr w:type="spellStart"/>
+      <w:r>
+        <w:t>exosomes</w:t>
+      </w:r>
+      <w:proofErr w:type="spellEnd"/>
+      <w:r>
+        <w:t xml:space="preserve"> excreted from PC3 cells expressing GFP only or cavin-1:</w:t>
+      </w:r>
+      <w:proofErr w:type="gramStart"/>
+      <w:r>
+        <w:t>:GFP</w:t>
+      </w:r>
+      <w:proofErr w:type="gramEnd"/>
+      <w:r>
+        <w:t xml:space="preserve">. This RNA was then filtered for </w:t>
+      </w:r>
+      <w:proofErr w:type="spellStart"/>
+      <w:r>
+        <w:t>miRNAs</w:t>
+      </w:r>
+      <w:proofErr w:type="spellEnd"/>
+      <w:r>
+        <w:t xml:space="preserve">, sequenced and aligned to the human genome to find raw counts of </w:t>
+      </w:r>
+      <w:proofErr w:type="spellStart"/>
+      <w:r>
+        <w:t>miRNA</w:t>
+      </w:r>
+      <w:proofErr w:type="spellEnd"/>
+      <w:r>
+        <w:t xml:space="preserve"> species found in the </w:t>
+      </w:r>
+      <w:proofErr w:type="spellStart"/>
+      <w:r>
+        <w:t>exosome</w:t>
+      </w:r>
+      <w:proofErr w:type="spellEnd"/>
+      <w:r>
+        <w:t xml:space="preserve"> fraction. Comparing the GFP expressive to the cavin-1 expressive PC3 cell lines should reveal </w:t>
+      </w:r>
+      <w:proofErr w:type="spellStart"/>
+      <w:r>
+        <w:t>miRNAs</w:t>
+      </w:r>
+      <w:proofErr w:type="spellEnd"/>
+      <w:r>
+        <w:t xml:space="preserve"> that are selectively exported via </w:t>
+      </w:r>
+      <w:proofErr w:type="spellStart"/>
+      <w:r>
+        <w:t>exosomes</w:t>
+      </w:r>
+      <w:proofErr w:type="spellEnd"/>
+      <w:r>
+        <w:t xml:space="preserve"> in PC3 model system. </w:t>
+      </w:r>
+    </w:p>
+    <w:p>
+      <w:pPr>
+        <w:pStyle w:val="Heading3"/>
+      </w:pPr>
+      <w:bookmarkStart w:id="23" w:name="_Toc444628429"/>
+      <w:r>
+        <w:t>Bioinformatics analysis:</w:t>
+      </w:r>
+      <w:bookmarkEnd w:id="23"/>
+      <w:r>
+        <w:t xml:space="preserve"> </w:t>
+      </w:r>
     </w:p>
     <w:p>
       <w:pPr>
         <w:pStyle w:val="NoSpacing"/>
         <w:ind w:firstLine="142"/>
       </w:pPr>
+      <w:r>
+        <w:t xml:space="preserve">The computational analyses will be completed through R, a commonly used programming language used for statistical analyses and graphing of data. Packages are compiled by </w:t>
+      </w:r>
+      <w:proofErr w:type="spellStart"/>
+      <w:r>
+        <w:t>bioinformatians</w:t>
+      </w:r>
+      <w:proofErr w:type="spellEnd"/>
+      <w:r>
+        <w:t xml:space="preserve"> and statisticians that run specific formulas related to a certain topic or required analyses. </w:t>
+      </w:r>
+      <w:commentRangeStart w:id="24"/>
+      <w:r>
+        <w:t xml:space="preserve">DESeq2 and </w:t>
+      </w:r>
+      <w:proofErr w:type="spellStart"/>
+      <w:r>
+        <w:t>edgeR</w:t>
+      </w:r>
+      <w:proofErr w:type="spellEnd"/>
+      <w:r>
+        <w:t xml:space="preserve"> packages </w:t>
+      </w:r>
+      <w:commentRangeEnd w:id="24"/>
+      <w:r>
+        <w:rPr>
+          <w:rStyle w:val="CommentReference"/>
+        </w:rPr>
+        <w:commentReference w:id="24"/>
+      </w:r>
+      <w:r>
+        <w:t>are two of the more commonly used RNA-</w:t>
+      </w:r>
+      <w:proofErr w:type="spellStart"/>
+      <w:r>
+        <w:t>seq</w:t>
+      </w:r>
+      <w:proofErr w:type="spellEnd"/>
+      <w:r>
+        <w:t xml:space="preserve"> and microarray analysing packages that integrate quality control assessment of data and assess differential expression. Differentially exported </w:t>
+      </w:r>
+      <w:proofErr w:type="spellStart"/>
+      <w:r>
+        <w:t>miRNAs</w:t>
+      </w:r>
+      <w:proofErr w:type="spellEnd"/>
+      <w:r>
+        <w:t xml:space="preserve"> for further analysis will be considered based on statistical significance and magnitude of fold change.    </w:t>
+      </w:r>
+    </w:p>
+    <w:p>
+      <w:pPr>
+        <w:pStyle w:val="Heading3"/>
+      </w:pPr>
+      <w:bookmarkStart w:id="25" w:name="_Toc444628430"/>
+      <w:r>
+        <w:t>RT-</w:t>
+      </w:r>
+      <w:proofErr w:type="spellStart"/>
+      <w:r>
+        <w:t>qPCR</w:t>
+      </w:r>
+      <w:proofErr w:type="spellEnd"/>
+      <w:r>
+        <w:t>:</w:t>
+      </w:r>
+      <w:bookmarkEnd w:id="25"/>
+      <w:r>
+        <w:t xml:space="preserve"> </w:t>
+      </w:r>
     </w:p>
     <w:p>
       <w:pPr>
         <w:pStyle w:val="NoSpacing"/>
-        <w:rPr>
-          <w:b/>
-        </w:rPr>
-      </w:pPr>
+        <w:ind w:firstLine="142"/>
+        <w:rPr>
+          <w:color w:val="FF0000"/>
+        </w:rPr>
+      </w:pPr>
+      <w:r>
+        <w:t xml:space="preserve">An experimental confirmation of the </w:t>
+      </w:r>
+      <w:proofErr w:type="spellStart"/>
+      <w:r>
+        <w:t>miRNA</w:t>
+      </w:r>
+      <w:proofErr w:type="spellEnd"/>
+      <w:r>
+        <w:t xml:space="preserve"> level change will be required to verify valid </w:t>
+      </w:r>
+      <w:proofErr w:type="spellStart"/>
+      <w:r>
+        <w:t>bioinformatic</w:t>
+      </w:r>
+      <w:proofErr w:type="spellEnd"/>
+      <w:r>
+        <w:t xml:space="preserve"> analysis and </w:t>
+      </w:r>
+      <w:proofErr w:type="spellStart"/>
+      <w:r>
+        <w:t>miRNA-seq</w:t>
+      </w:r>
+      <w:proofErr w:type="spellEnd"/>
+      <w:r>
+        <w:t xml:space="preserve"> samples. A similar preparation process to the </w:t>
+      </w:r>
+      <w:proofErr w:type="spellStart"/>
+      <w:r>
+        <w:t>miRNA-seq</w:t>
+      </w:r>
+      <w:proofErr w:type="spellEnd"/>
+      <w:r>
+        <w:t xml:space="preserve"> experiment will be completed to ensure consistent results. This includes </w:t>
+      </w:r>
+      <w:proofErr w:type="spellStart"/>
+      <w:r>
+        <w:t>exosome</w:t>
+      </w:r>
+      <w:proofErr w:type="spellEnd"/>
+      <w:r>
+        <w:t xml:space="preserve"> extraction from healthy PC3 cells, RNA extraction using </w:t>
+      </w:r>
+      <w:proofErr w:type="spellStart"/>
+      <w:r>
+        <w:t>miRvana</w:t>
+      </w:r>
+      <w:proofErr w:type="spellEnd"/>
+      <w:r>
+        <w:t xml:space="preserve"> extraction kit, complete with small RNA selection, </w:t>
+      </w:r>
+      <w:proofErr w:type="spellStart"/>
+      <w:r>
+        <w:t>DNAse</w:t>
+      </w:r>
+      <w:proofErr w:type="spellEnd"/>
+      <w:r>
+        <w:t xml:space="preserve"> treatment to avoid contamination and RT-</w:t>
+      </w:r>
+      <w:proofErr w:type="spellStart"/>
+      <w:r>
+        <w:t>qPCR</w:t>
+      </w:r>
+      <w:proofErr w:type="spellEnd"/>
+      <w:r>
+        <w:t xml:space="preserve">. As </w:t>
+      </w:r>
+      <w:proofErr w:type="spellStart"/>
+      <w:r>
+        <w:t>miRNAs</w:t>
+      </w:r>
+      <w:proofErr w:type="spellEnd"/>
+      <w:r>
+        <w:t xml:space="preserve"> are too small to be detected by PCR as is, a poly-A tail will need to be added. This allows for the use of a universal forward primer, as all </w:t>
+      </w:r>
+      <w:proofErr w:type="spellStart"/>
+      <w:r>
+        <w:t>miRNAs</w:t>
+      </w:r>
+      <w:proofErr w:type="spellEnd"/>
+      <w:r>
+        <w:t xml:space="preserve"> will then contain a poly-A region, with a </w:t>
+      </w:r>
+      <w:proofErr w:type="spellStart"/>
+      <w:r>
+        <w:t>miRNA</w:t>
+      </w:r>
+      <w:proofErr w:type="spellEnd"/>
+      <w:r>
+        <w:t xml:space="preserve"> specific reverse primer. All samples will be part of a biological triplet. Analysis via delta </w:t>
+      </w:r>
+      <w:proofErr w:type="spellStart"/>
+      <w:r>
+        <w:t>delta</w:t>
+      </w:r>
+      <w:proofErr w:type="spellEnd"/>
+      <w:r>
+        <w:t xml:space="preserve"> Ct? </w:t>
+      </w:r>
+    </w:p>
+    <w:p>
+      <w:pPr>
+        <w:pStyle w:val="Heading3"/>
+      </w:pPr>
+      <w:bookmarkStart w:id="26" w:name="_Toc444628431"/>
+      <w:r>
+        <w:t>Expectations for Aim 1:</w:t>
+      </w:r>
+      <w:bookmarkEnd w:id="26"/>
+    </w:p>
+    <w:p>
+      <w:r>
+        <w:t xml:space="preserve">Good shit hopefully. </w:t>
+      </w:r>
+    </w:p>
+    <w:p>
+      <w:pPr>
+        <w:pStyle w:val="Heading2"/>
+      </w:pPr>
+      <w:bookmarkStart w:id="27" w:name="_Toc444628432"/>
+      <w:r>
+        <w:t xml:space="preserve">Aim 2: Find </w:t>
+      </w:r>
+      <w:proofErr w:type="spellStart"/>
+      <w:r>
+        <w:t>miRNA</w:t>
+      </w:r>
+      <w:proofErr w:type="spellEnd"/>
+      <w:r>
+        <w:t xml:space="preserve"> escort or chaperone proteins.</w:t>
+      </w:r>
+      <w:bookmarkEnd w:id="27"/>
+      <w:r>
+        <w:t xml:space="preserve">  </w:t>
+      </w:r>
+    </w:p>
+    <w:p>
+      <w:pPr>
+        <w:pStyle w:val="NoSpacing"/>
+      </w:pPr>
+      <w:r>
+        <w:t xml:space="preserve">Analysing the differentially exported </w:t>
+      </w:r>
+      <w:proofErr w:type="spellStart"/>
+      <w:r>
+        <w:t>miRNAs</w:t>
+      </w:r>
+      <w:proofErr w:type="spellEnd"/>
+      <w:r>
+        <w:t xml:space="preserve">, as per aim 1, based on common binding partners can reveal the escort or chaperone proteins that are mediating export. This section will find proteins that are present in the lipid raft fraction and </w:t>
+      </w:r>
+      <w:proofErr w:type="spellStart"/>
+      <w:r>
+        <w:t>exosomes</w:t>
+      </w:r>
+      <w:proofErr w:type="spellEnd"/>
+      <w:r>
+        <w:t xml:space="preserve"> that possess RNA-binding abilities. This will utilize bioinformatics to analyse prior proteomic data of lipid raft fractions and </w:t>
+      </w:r>
+      <w:proofErr w:type="spellStart"/>
+      <w:r>
+        <w:t>exosomes</w:t>
+      </w:r>
+      <w:proofErr w:type="spellEnd"/>
+      <w:r>
+        <w:t xml:space="preserve">, followed by experimental validation. </w:t>
+      </w:r>
+    </w:p>
+    <w:p>
+      <w:pPr>
+        <w:pStyle w:val="Heading3"/>
+      </w:pPr>
+      <w:bookmarkStart w:id="28" w:name="_Toc444628433"/>
+      <w:r>
+        <w:lastRenderedPageBreak/>
+        <w:t>Identify correlated proteins with RNA-binding ability:</w:t>
+      </w:r>
+      <w:bookmarkEnd w:id="28"/>
+      <w:r>
+        <w:t xml:space="preserve"> </w:t>
+      </w:r>
+    </w:p>
+    <w:p>
+      <w:pPr>
+        <w:pStyle w:val="NoSpacing"/>
+        <w:ind w:firstLine="142"/>
+      </w:pPr>
+      <w:r>
+        <w:t xml:space="preserve">Prep of the proteomic data: Subcellular fractionation for lipid raft? Followed by mass spec? Not sure. </w:t>
+      </w:r>
+    </w:p>
+    <w:p>
+      <w:pPr>
+        <w:pStyle w:val="NoSpacing"/>
+        <w:ind w:firstLine="142"/>
+      </w:pPr>
+      <w:r>
+        <w:t xml:space="preserve">Identify differentially expressed proteins that contain RNA-binding ability. As chaperones bind to the </w:t>
+      </w:r>
+      <w:proofErr w:type="spellStart"/>
+      <w:r>
+        <w:t>miRNA</w:t>
+      </w:r>
+      <w:proofErr w:type="spellEnd"/>
+      <w:r>
+        <w:t xml:space="preserve"> and sequester them into the </w:t>
+      </w:r>
+      <w:proofErr w:type="spellStart"/>
+      <w:r>
+        <w:t>exosome</w:t>
+      </w:r>
+      <w:proofErr w:type="spellEnd"/>
+      <w:r>
+        <w:t xml:space="preserve"> fraction, it would be expected to be more abundantly present in the </w:t>
+      </w:r>
+      <w:proofErr w:type="spellStart"/>
+      <w:r>
+        <w:t>exosome</w:t>
+      </w:r>
+      <w:proofErr w:type="spellEnd"/>
+      <w:r>
+        <w:t xml:space="preserve"> fraction when the </w:t>
+      </w:r>
+      <w:proofErr w:type="spellStart"/>
+      <w:r>
+        <w:t>miRNAs</w:t>
+      </w:r>
+      <w:proofErr w:type="spellEnd"/>
+      <w:r>
+        <w:t xml:space="preserve"> are present. Performing a gene ontology assessment for molecular function of these differentially found proteins will reveal the molecular properties relating to these, such as RNA-binding ability.</w:t>
+      </w:r>
+    </w:p>
+    <w:p>
+      <w:pPr>
+        <w:pStyle w:val="Heading3"/>
+      </w:pPr>
+      <w:bookmarkStart w:id="29" w:name="_Toc444628434"/>
+      <w:r>
+        <w:t xml:space="preserve">Motif discovery of selectively exported </w:t>
+      </w:r>
+      <w:proofErr w:type="spellStart"/>
+      <w:r>
+        <w:t>miRNAs</w:t>
+      </w:r>
+      <w:proofErr w:type="spellEnd"/>
+      <w:r>
+        <w:t>:</w:t>
+      </w:r>
+      <w:bookmarkEnd w:id="29"/>
+    </w:p>
+    <w:p>
+      <w:pPr>
+        <w:pStyle w:val="NoSpacing"/>
+        <w:ind w:firstLine="142"/>
+      </w:pPr>
+      <w:r>
+        <w:t xml:space="preserve">For the </w:t>
+      </w:r>
+      <w:proofErr w:type="spellStart"/>
+      <w:r>
+        <w:t>miRNAs</w:t>
+      </w:r>
+      <w:proofErr w:type="spellEnd"/>
+      <w:r>
+        <w:t xml:space="preserve"> to be able to be exported selectively, there would be a specific motif to bind to. If we assume that all the </w:t>
+      </w:r>
+      <w:proofErr w:type="spellStart"/>
+      <w:r>
+        <w:t>miRNAs</w:t>
+      </w:r>
+      <w:proofErr w:type="spellEnd"/>
+      <w:r>
+        <w:t xml:space="preserve"> bind to the same chaperone/escort, there would need to be a shared motif of the selectively exported </w:t>
+      </w:r>
+      <w:proofErr w:type="spellStart"/>
+      <w:r>
+        <w:t>miRNAs</w:t>
+      </w:r>
+      <w:proofErr w:type="spellEnd"/>
+      <w:r>
+        <w:t xml:space="preserve">. Many proteins have an identified binding motif which can be compared against the found exported </w:t>
+      </w:r>
+      <w:proofErr w:type="spellStart"/>
+      <w:r>
+        <w:t>miRNAs</w:t>
+      </w:r>
+      <w:proofErr w:type="spellEnd"/>
+      <w:r>
+        <w:t xml:space="preserve"> to assess the likelihood of binding by position weight matrix. From this a score is established for each </w:t>
+      </w:r>
+      <w:proofErr w:type="spellStart"/>
+      <w:r>
+        <w:t>miRNA</w:t>
+      </w:r>
+      <w:proofErr w:type="spellEnd"/>
+      <w:r>
+        <w:t xml:space="preserve"> and window on the </w:t>
+      </w:r>
+      <w:proofErr w:type="spellStart"/>
+      <w:r>
+        <w:t>miRNA</w:t>
+      </w:r>
+      <w:proofErr w:type="spellEnd"/>
+      <w:r>
+        <w:t xml:space="preserve"> to find the motif and how likely it is. Could use that. Alternatively, potential alignment or motif discovery method (such as </w:t>
+      </w:r>
+      <w:proofErr w:type="spellStart"/>
+      <w:proofErr w:type="gramStart"/>
+      <w:r>
+        <w:t>gibbs</w:t>
+      </w:r>
+      <w:proofErr w:type="spellEnd"/>
+      <w:proofErr w:type="gramEnd"/>
+      <w:r>
+        <w:t xml:space="preserve"> sampling) to find shared motif on </w:t>
+      </w:r>
+      <w:proofErr w:type="spellStart"/>
+      <w:r>
+        <w:t>miRNAs</w:t>
+      </w:r>
+      <w:proofErr w:type="spellEnd"/>
+      <w:r>
+        <w:t xml:space="preserve"> that are selectively exported? It’s not in the application, but it might be beneficial. Then work backwards into the literature to find RNA-binding proteins with that particular, or similar, motif. I will explain the methods/stats/process behind these computational assessment we decide to do them. </w:t>
+      </w:r>
+    </w:p>
+    <w:p>
+      <w:pPr>
+        <w:pStyle w:val="NoSpacing"/>
+        <w:ind w:firstLine="142"/>
+      </w:pPr>
+      <w:bookmarkStart w:id="30" w:name="_Toc444628435"/>
+      <w:r>
+        <w:rPr>
+          <w:rStyle w:val="Heading3Char"/>
+        </w:rPr>
+        <w:t>RT-</w:t>
+      </w:r>
+      <w:proofErr w:type="spellStart"/>
+      <w:r>
+        <w:rPr>
+          <w:rStyle w:val="Heading3Char"/>
+        </w:rPr>
+        <w:t>qPCR</w:t>
+      </w:r>
+      <w:proofErr w:type="spellEnd"/>
+      <w:r>
+        <w:rPr>
+          <w:rStyle w:val="Heading3Char"/>
+        </w:rPr>
+        <w:t xml:space="preserve"> of mRNA targets</w:t>
+      </w:r>
+      <w:bookmarkEnd w:id="30"/>
+      <w:r>
+        <w:t xml:space="preserve">: </w:t>
+      </w:r>
+    </w:p>
+    <w:p>
+      <w:pPr>
+        <w:pStyle w:val="NoSpacing"/>
+        <w:ind w:firstLine="142"/>
+        <w:rPr>
+          <w:color w:val="FF0000"/>
+        </w:rPr>
+      </w:pPr>
+      <w:r>
+        <w:rPr>
+          <w:color w:val="FF0000"/>
+        </w:rPr>
+        <w:t>Set up for RT-</w:t>
+      </w:r>
+      <w:proofErr w:type="spellStart"/>
+      <w:r>
+        <w:rPr>
+          <w:color w:val="FF0000"/>
+        </w:rPr>
+        <w:t>qPCR</w:t>
+      </w:r>
+      <w:proofErr w:type="spellEnd"/>
+      <w:r>
+        <w:rPr>
+          <w:color w:val="FF0000"/>
+        </w:rPr>
+        <w:t xml:space="preserve">, analysis and expectations. Used to verify that the potential binding proteins are in fact present and able to bind. </w:t>
+      </w:r>
+    </w:p>
+    <w:p>
+      <w:pPr>
+        <w:pStyle w:val="Heading3"/>
+      </w:pPr>
+      <w:bookmarkStart w:id="31" w:name="_Toc444628436"/>
+      <w:r>
+        <w:t>Expectations for Aim 2:</w:t>
+      </w:r>
+      <w:bookmarkEnd w:id="31"/>
+    </w:p>
+    <w:p>
+      <w:pPr>
+        <w:pStyle w:val="NoSpacing"/>
+        <w:ind w:firstLine="142"/>
+        <w:rPr>
+          <w:color w:val="FF0000"/>
+        </w:rPr>
+      </w:pPr>
+      <w:r>
+        <w:rPr>
+          <w:color w:val="FF0000"/>
+        </w:rPr>
+        <w:t>Good things.</w:t>
+      </w:r>
+    </w:p>
+    <w:p>
+      <w:pPr>
+        <w:pStyle w:val="NoSpacing"/>
+        <w:ind w:firstLine="142"/>
+        <w:rPr>
+          <w:color w:val="FF0000"/>
+        </w:rPr>
+      </w:pPr>
+    </w:p>
+    <w:p>
+      <w:pPr>
+        <w:pStyle w:val="Heading2"/>
+      </w:pPr>
+      <w:bookmarkStart w:id="32" w:name="_Toc444628437"/>
+      <w:r>
+        <w:t xml:space="preserve">Aim 3: Assessing the relationship between predicted RNA-binding chaperone and the exported </w:t>
+      </w:r>
+      <w:proofErr w:type="spellStart"/>
+      <w:r>
+        <w:t>miRNA</w:t>
+      </w:r>
+      <w:proofErr w:type="spellEnd"/>
+      <w:r>
+        <w:t>.</w:t>
+      </w:r>
+      <w:bookmarkEnd w:id="32"/>
+      <w:r>
+        <w:t xml:space="preserve"> </w:t>
+      </w:r>
+    </w:p>
+    <w:p>
+      <w:pPr>
+        <w:pStyle w:val="NoSpacing"/>
+        <w:ind w:firstLine="142"/>
+        <w:rPr>
+          <w:color w:val="FF0000"/>
+        </w:rPr>
+      </w:pPr>
+      <w:r>
+        <w:t xml:space="preserve">To verify the activity as a chaperone protein, co-localisation immunofluorescence confocal microscopy will be </w:t>
+      </w:r>
+      <w:proofErr w:type="gramStart"/>
+      <w:r>
+        <w:t>performed</w:t>
+      </w:r>
+      <w:proofErr w:type="gramEnd"/>
+      <w:r>
+        <w:t xml:space="preserve">. </w:t>
+      </w:r>
+      <w:r>
+        <w:rPr>
+          <w:color w:val="FF0000"/>
+        </w:rPr>
+        <w:t xml:space="preserve">I feel like there should be a second method here, such as co-purification or a pull down. </w:t>
+      </w:r>
+    </w:p>
+    <w:p>
+      <w:pPr>
+        <w:pStyle w:val="NoSpacing"/>
+        <w:ind w:firstLine="142"/>
+        <w:rPr>
+          <w:color w:val="FF0000"/>
+        </w:rPr>
+      </w:pPr>
+      <w:r>
+        <w:rPr>
+          <w:color w:val="FF0000"/>
+        </w:rPr>
+        <w:t xml:space="preserve">I need to look up how to do these. </w:t>
+      </w:r>
+    </w:p>
+    <w:p>
+      <w:pPr>
+        <w:pStyle w:val="Heading3"/>
+      </w:pPr>
+      <w:bookmarkStart w:id="33" w:name="_Toc444628438"/>
+      <w:r>
+        <w:t>Expectations for Aim 3:</w:t>
+      </w:r>
+      <w:bookmarkEnd w:id="33"/>
+    </w:p>
+    <w:p>
+      <w:pPr>
+        <w:pStyle w:val="NoSpacing"/>
+      </w:pPr>
+      <w:r>
+        <w:t xml:space="preserve"> </w:t>
+      </w:r>
+    </w:p>
+    <w:p>
+      <w:pPr>
+        <w:pStyle w:val="NoSpacing"/>
+        <w:rPr>
+          <w:color w:val="FF0000"/>
+        </w:rPr>
+      </w:pPr>
+      <w:r>
+        <w:rPr>
+          <w:color w:val="FF0000"/>
+        </w:rPr>
+        <w:t xml:space="preserve">Timetable of events. Needs to be updated if proposed methods are added. </w:t>
+      </w:r>
+    </w:p>
+    <w:p>
+      <w:pPr>
+        <w:pStyle w:val="NoSpacing"/>
+        <w:ind w:firstLine="142"/>
+      </w:pPr>
+    </w:p>
+    <w:p>
+      <w:pPr>
+        <w:pStyle w:val="NoSpacing"/>
+        <w:ind w:firstLine="142"/>
+      </w:pPr>
+      <w:bookmarkStart w:id="34" w:name="_Toc444628439"/>
+      <w:r>
+        <w:rPr>
+          <w:rStyle w:val="Heading1Char"/>
+        </w:rPr>
+        <w:t>Significance</w:t>
+      </w:r>
+      <w:bookmarkEnd w:id="34"/>
+      <w:r>
+        <w:t xml:space="preserve">: </w:t>
+      </w:r>
+      <w:r>
+        <w:t>200w</w:t>
+      </w:r>
+    </w:p>
+    <w:p>
+      <w:pPr>
+        <w:pStyle w:val="NoSpacing"/>
+        <w:ind w:firstLine="142"/>
+      </w:pPr>
+      <w:r>
+        <w:t xml:space="preserve">Novel mechanism, cancer, diabetes, etc. </w:t>
+      </w:r>
+    </w:p>
+    <w:p>
+      <w:pPr>
+        <w:pStyle w:val="NoSpacing"/>
+        <w:ind w:firstLine="142"/>
+      </w:pPr>
+    </w:p>
+    <w:p>
+      <w:pPr>
+        <w:pStyle w:val="NoSpacing"/>
+        <w:ind w:firstLine="142"/>
+      </w:pPr>
+    </w:p>
+    <w:p>
+      <w:pPr>
+        <w:pStyle w:val="Heading1"/>
+      </w:pPr>
+      <w:bookmarkStart w:id="35" w:name="_Toc444628440"/>
+      <w:r>
+        <w:t>References:</w:t>
+      </w:r>
+      <w:bookmarkEnd w:id="35"/>
     </w:p>
     <w:p>
       <w:pPr>
@@ -3738,7 +5788,6 @@
         <w:pStyle w:val="EndNoteBibliography"/>
       </w:pPr>
       <w:r>
-        <w:lastRenderedPageBreak/>
         <w:t xml:space="preserve">Minciacchi, V. R., et al. (2015). "Extracellular Vesicles in Cancer: Exosomes, Microvesicles and the Emerging Role of Large Oncosomes." </w:t>
       </w:r>
       <w:r>
@@ -3919,7 +5968,7 @@
 
 <file path=word/comments.xml><?xml version="1.0" encoding="utf-8"?>
 <w:comments xmlns:wpc="http://schemas.microsoft.com/office/word/2010/wordprocessingCanvas" xmlns:mc="http://schemas.openxmlformats.org/markup-compatibility/2006" xmlns:o="urn:schemas-microsoft-com:office:office" xmlns:r="http://schemas.openxmlformats.org/officeDocument/2006/relationships" xmlns:m="http://schemas.openxmlformats.org/officeDocument/2006/math" xmlns:v="urn:schemas-microsoft-com:vml" xmlns:wp14="http://schemas.microsoft.com/office/word/2010/wordprocessingDrawing" xmlns:wp="http://schemas.openxmlformats.org/drawingml/2006/wordprocessingDrawing" xmlns:w10="urn:schemas-microsoft-com:office:word" xmlns:w="http://schemas.openxmlformats.org/wordprocessingml/2006/main" xmlns:w14="http://schemas.microsoft.com/office/word/2010/wordml" xmlns:w15="http://schemas.microsoft.com/office/word/2012/wordml" xmlns:wpg="http://schemas.microsoft.com/office/word/2010/wordprocessingGroup" xmlns:wpi="http://schemas.microsoft.com/office/word/2010/wordprocessingInk" xmlns:wne="http://schemas.microsoft.com/office/word/2006/wordml" xmlns:wps="http://schemas.microsoft.com/office/word/2010/wordprocessingShape" mc:Ignorable="w14 w15 wp14">
-  <w:comment w:id="1" w:author="Harley Robinson " w:date="2016-02-29T13:32:00Z" w:initials="HR">
+  <w:comment w:id="3" w:author="Harley Robinson" w:date="2016-02-29T13:32:00Z" w:initials="HR">
     <w:p>
       <w:pPr>
         <w:pStyle w:val="CommentText"/>
@@ -4038,7 +6087,15 @@
       </w:r>
       <w:proofErr w:type="spellEnd"/>
       <w:r>
-        <w:t xml:space="preserve"> miRNA simply represent a snapshot of cellular miRNA), cancer and other disease with lipid raft/cholesterol de-regulation.</w:t>
+        <w:t xml:space="preserve"> </w:t>
+      </w:r>
+      <w:proofErr w:type="spellStart"/>
+      <w:r>
+        <w:t>miRNA</w:t>
+      </w:r>
+      <w:proofErr w:type="spellEnd"/>
+      <w:r>
+        <w:t xml:space="preserve"> simply represent a snapshot of cellular miRNA), cancer and other disease with lipid raft/cholesterol de-regulation.</w:t>
       </w:r>
     </w:p>
     <w:p>
@@ -4047,7 +6104,7 @@
       </w:pPr>
     </w:p>
   </w:comment>
-  <w:comment w:id="4" w:author="Harley Robinson " w:date="2016-02-29T12:09:00Z" w:initials="HR">
+  <w:comment w:id="6" w:author="Harley Robinson" w:date="2016-02-29T12:09:00Z" w:initials="HR">
     <w:p>
       <w:pPr>
         <w:pStyle w:val="CommentText"/>
@@ -4071,7 +6128,7 @@
       </w:r>
     </w:p>
   </w:comment>
-  <w:comment w:id="15" w:author="Microsoft account" w:date="2016-02-29T17:09:00Z" w:initials="Ma">
+  <w:comment w:id="17" w:author="Microsoft account" w:date="2016-02-29T17:09:00Z" w:initials="Ma">
     <w:p>
       <w:pPr>
         <w:pStyle w:val="NoSpacing"/>
@@ -4091,6 +6148,70 @@
       </w:r>
       <w:r>
         <w:t xml:space="preserve">. </w:t>
+      </w:r>
+    </w:p>
+  </w:comment>
+  <w:comment w:id="22" w:author="Harley Robinson" w:date="2016-02-22T11:24:00Z" w:initials="HR">
+    <w:p>
+      <w:pPr>
+        <w:pStyle w:val="CommentText"/>
+      </w:pPr>
+      <w:r>
+        <w:rPr>
+          <w:rStyle w:val="CommentReference"/>
+        </w:rPr>
+        <w:annotationRef/>
+      </w:r>
+      <w:r>
+        <w:t xml:space="preserve">Should I include a comparison between </w:t>
+      </w:r>
+      <w:proofErr w:type="spellStart"/>
+      <w:r>
+        <w:t>miRNAs</w:t>
+      </w:r>
+      <w:proofErr w:type="spellEnd"/>
+      <w:r>
+        <w:t xml:space="preserve"> in the cell </w:t>
+      </w:r>
+      <w:proofErr w:type="spellStart"/>
+      <w:r>
+        <w:t>vs</w:t>
+      </w:r>
+      <w:proofErr w:type="spellEnd"/>
+      <w:r>
+        <w:t xml:space="preserve"> in the </w:t>
+      </w:r>
+      <w:proofErr w:type="spellStart"/>
+      <w:r>
+        <w:t>exosomes</w:t>
+      </w:r>
+      <w:proofErr w:type="spellEnd"/>
+      <w:r>
+        <w:t xml:space="preserve"> to make sure they are in fact selectively exported and not just sampled?</w:t>
+      </w:r>
+    </w:p>
+  </w:comment>
+  <w:comment w:id="24" w:author="Harley Robinson" w:date="2016-02-22T09:52:00Z" w:initials="HR">
+    <w:p>
+      <w:pPr>
+        <w:pStyle w:val="CommentText"/>
+      </w:pPr>
+      <w:r>
+        <w:rPr>
+          <w:rStyle w:val="CommentReference"/>
+        </w:rPr>
+        <w:annotationRef/>
+      </w:r>
+      <w:r>
+        <w:t xml:space="preserve">Should I provide a reason why </w:t>
+      </w:r>
+      <w:proofErr w:type="spellStart"/>
+      <w:r>
+        <w:t>Im</w:t>
+      </w:r>
+      <w:proofErr w:type="spellEnd"/>
+      <w:r>
+        <w:t xml:space="preserve"> using both?</w:t>
       </w:r>
     </w:p>
   </w:comment>
@@ -4102,12 +6223,14 @@
   <w15:commentEx w15:paraId="14C52BE5" w15:done="0"/>
   <w15:commentEx w15:paraId="2B9C2DFA" w15:done="0"/>
   <w15:commentEx w15:paraId="747ABD86" w15:done="0"/>
+  <w15:commentEx w15:paraId="3AC94A7E" w15:done="0"/>
+  <w15:commentEx w15:paraId="573B9119" w15:done="0"/>
 </w15:commentsEx>
 </file>
 
 <file path=word/numbering.xml><?xml version="1.0" encoding="utf-8"?>
 <w:numbering xmlns:wpc="http://schemas.microsoft.com/office/word/2010/wordprocessingCanvas" xmlns:mc="http://schemas.openxmlformats.org/markup-compatibility/2006" xmlns:o="urn:schemas-microsoft-com:office:office" xmlns:r="http://schemas.openxmlformats.org/officeDocument/2006/relationships" xmlns:m="http://schemas.openxmlformats.org/officeDocument/2006/math" xmlns:v="urn:schemas-microsoft-com:vml" xmlns:wp14="http://schemas.microsoft.com/office/word/2010/wordprocessingDrawing" xmlns:wp="http://schemas.openxmlformats.org/drawingml/2006/wordprocessingDrawing" xmlns:w10="urn:schemas-microsoft-com:office:word" xmlns:w="http://schemas.openxmlformats.org/wordprocessingml/2006/main" xmlns:w14="http://schemas.microsoft.com/office/word/2010/wordml" xmlns:w15="http://schemas.microsoft.com/office/word/2012/wordml" xmlns:wpg="http://schemas.microsoft.com/office/word/2010/wordprocessingGroup" xmlns:wpi="http://schemas.microsoft.com/office/word/2010/wordprocessingInk" xmlns:wne="http://schemas.microsoft.com/office/word/2006/wordml" xmlns:wps="http://schemas.microsoft.com/office/word/2010/wordprocessingShape" mc:Ignorable="w14 w15 wp14">
-  <w:abstractNum w:abstractNumId="0" w15:restartNumberingAfterBreak="0">
+  <w:abstractNum w:abstractNumId="0">
     <w:nsid w:val="37D82A04"/>
     <w:multiLevelType w:val="hybridMultilevel"/>
     <w:tmpl w:val="21D8DF4A"/>
@@ -4196,7 +6319,7 @@
       </w:pPr>
     </w:lvl>
   </w:abstractNum>
-  <w:abstractNum w:abstractNumId="1" w15:restartNumberingAfterBreak="0">
+  <w:abstractNum w:abstractNumId="1">
     <w:nsid w:val="6F251DBA"/>
     <w:multiLevelType w:val="hybridMultilevel"/>
     <w:tmpl w:val="E2546F94"/>
@@ -4320,7 +6443,7 @@
 
 <file path=word/people.xml><?xml version="1.0" encoding="utf-8"?>
 <w15:people xmlns:wpc="http://schemas.microsoft.com/office/word/2010/wordprocessingCanvas" xmlns:mc="http://schemas.openxmlformats.org/markup-compatibility/2006" xmlns:o="urn:schemas-microsoft-com:office:office" xmlns:r="http://schemas.openxmlformats.org/officeDocument/2006/relationships" xmlns:m="http://schemas.openxmlformats.org/officeDocument/2006/math" xmlns:v="urn:schemas-microsoft-com:vml" xmlns:wp14="http://schemas.microsoft.com/office/word/2010/wordprocessingDrawing" xmlns:wp="http://schemas.openxmlformats.org/drawingml/2006/wordprocessingDrawing" xmlns:w10="urn:schemas-microsoft-com:office:word" xmlns:w="http://schemas.openxmlformats.org/wordprocessingml/2006/main" xmlns:w14="http://schemas.microsoft.com/office/word/2010/wordml" xmlns:w15="http://schemas.microsoft.com/office/word/2012/wordml" xmlns:wpg="http://schemas.microsoft.com/office/word/2010/wordprocessingGroup" xmlns:wpi="http://schemas.microsoft.com/office/word/2010/wordprocessingInk" xmlns:wne="http://schemas.microsoft.com/office/word/2006/wordml" xmlns:wps="http://schemas.microsoft.com/office/word/2010/wordprocessingShape" mc:Ignorable="w14 w15 wp14">
-  <w15:person w15:author="Harley Robinson ">
+  <w15:person w15:author="Harley Robinson">
     <w15:presenceInfo w15:providerId="AD" w15:userId="S-1-5-21-157896902-3385474465-166438253-7298"/>
   </w15:person>
   <w15:person w15:author="Microsoft account">
@@ -4767,10 +6890,31 @@
       <w:szCs w:val="26"/>
     </w:rPr>
   </w:style>
+  <w:style w:type="paragraph" w:styleId="Heading3">
+    <w:name w:val="heading 3"/>
+    <w:basedOn w:val="Normal"/>
+    <w:next w:val="Normal"/>
+    <w:link w:val="Heading3Char"/>
+    <w:uiPriority w:val="9"/>
+    <w:unhideWhenUsed/>
+    <w:qFormat/>
+    <w:rsid w:val="00901654"/>
+    <w:pPr>
+      <w:keepNext/>
+      <w:keepLines/>
+      <w:spacing w:before="40" w:after="0"/>
+      <w:outlineLvl w:val="2"/>
+    </w:pPr>
+    <w:rPr>
+      <w:rFonts w:asciiTheme="majorHAnsi" w:eastAsiaTheme="majorEastAsia" w:hAnsiTheme="majorHAnsi" w:cstheme="majorBidi"/>
+      <w:color w:val="1F4D78" w:themeColor="accent1" w:themeShade="7F"/>
+      <w:sz w:val="24"/>
+      <w:szCs w:val="24"/>
+    </w:rPr>
+  </w:style>
   <w:style w:type="character" w:default="1" w:styleId="DefaultParagraphFont">
     <w:name w:val="Default Paragraph Font"/>
     <w:uiPriority w:val="1"/>
-    <w:semiHidden/>
     <w:unhideWhenUsed/>
   </w:style>
   <w:style w:type="table" w:default="1" w:styleId="TableNormal">
@@ -5047,6 +7191,32 @@
       <w:ind w:left="220"/>
     </w:pPr>
   </w:style>
+  <w:style w:type="character" w:customStyle="1" w:styleId="Heading3Char">
+    <w:name w:val="Heading 3 Char"/>
+    <w:basedOn w:val="DefaultParagraphFont"/>
+    <w:link w:val="Heading3"/>
+    <w:uiPriority w:val="9"/>
+    <w:rsid w:val="00901654"/>
+    <w:rPr>
+      <w:rFonts w:asciiTheme="majorHAnsi" w:eastAsiaTheme="majorEastAsia" w:hAnsiTheme="majorHAnsi" w:cstheme="majorBidi"/>
+      <w:color w:val="1F4D78" w:themeColor="accent1" w:themeShade="7F"/>
+      <w:sz w:val="24"/>
+      <w:szCs w:val="24"/>
+    </w:rPr>
+  </w:style>
+  <w:style w:type="paragraph" w:styleId="TOC3">
+    <w:name w:val="toc 3"/>
+    <w:basedOn w:val="Normal"/>
+    <w:next w:val="Normal"/>
+    <w:autoRedefine/>
+    <w:uiPriority w:val="39"/>
+    <w:unhideWhenUsed/>
+    <w:rsid w:val="00901654"/>
+    <w:pPr>
+      <w:spacing w:after="100"/>
+      <w:ind w:left="440"/>
+    </w:pPr>
+  </w:style>
 </w:styles>
 </file>
 
@@ -5316,7 +7486,7 @@
 </file>
 
 <file path=customXml/itemProps1.xml><?xml version="1.0" encoding="utf-8"?>
-<ds:datastoreItem xmlns:ds="http://schemas.openxmlformats.org/officeDocument/2006/customXml" ds:itemID="{41713945-4AF1-4AB4-990A-6DE9B088672A}">
+<ds:datastoreItem xmlns:ds="http://schemas.openxmlformats.org/officeDocument/2006/customXml" ds:itemID="{43FB9300-84FD-416B-AE22-A56A23C7F181}">
   <ds:schemaRefs>
     <ds:schemaRef ds:uri="http://schemas.openxmlformats.org/officeDocument/2006/bibliography"/>
   </ds:schemaRefs>

</xml_diff>